<commit_message>
Chỉnh sửa lại usecase
</commit_message>
<xml_diff>
--- a/Đặc tả Uc tìm kiếm vé.docx
+++ b/Đặc tả Uc tìm kiếm vé.docx
@@ -8,7 +8,10 @@
         <w:t>1.</w:t>
       </w:r>
       <w:r>
-        <w:t>Use case tìm vé</w:t>
+        <w:t xml:space="preserve">Use case </w:t>
+      </w:r>
+      <w:r>
+        <w:t>Đặt vé tàu</w:t>
       </w:r>
       <w:r>
         <w:t>.</w:t>
@@ -171,7 +174,7 @@
               <w:rPr>
                 <w:rFonts w:ascii="Times New Roman" w:hAnsi="Times New Roman" w:cs="Times New Roman"/>
               </w:rPr>
-              <w:t>Tìm vé</w:t>
+              <w:t>Đặt vé tàu</w:t>
             </w:r>
           </w:p>
         </w:tc>
@@ -240,13 +243,19 @@
               <w:rPr>
                 <w:rFonts w:ascii="Times New Roman" w:hAnsi="Times New Roman" w:cs="Times New Roman"/>
               </w:rPr>
-              <w:t>Khách hàng có t</w:t>
-            </w:r>
-            <w:r>
-              <w:rPr>
-                <w:rFonts w:ascii="Times New Roman" w:hAnsi="Times New Roman" w:cs="Times New Roman"/>
-              </w:rPr>
-              <w:t>ìm kiếm vé mà mình muốn</w:t>
+              <w:t xml:space="preserve">Khách hàng </w:t>
+            </w:r>
+            <w:r>
+              <w:rPr>
+                <w:rFonts w:ascii="Times New Roman" w:hAnsi="Times New Roman" w:cs="Times New Roman"/>
+              </w:rPr>
+              <w:t xml:space="preserve">có thể </w:t>
+            </w:r>
+            <w:r>
+              <w:rPr>
+                <w:rFonts w:ascii="Times New Roman" w:hAnsi="Times New Roman" w:cs="Times New Roman"/>
+              </w:rPr>
+              <w:t>đặt được vé tàu</w:t>
             </w:r>
           </w:p>
         </w:tc>
@@ -540,7 +549,7 @@
               <w:rPr>
                 <w:rFonts w:ascii="Times New Roman" w:hAnsi="Times New Roman" w:cs="Times New Roman"/>
               </w:rPr>
-              <w:t xml:space="preserve">Không </w:t>
+              <w:t>Không</w:t>
             </w:r>
           </w:p>
         </w:tc>
@@ -809,6 +818,12 @@
               </w:rPr>
               <w:t xml:space="preserve">  trên giao diện website</w:t>
             </w:r>
+            <w:r>
+              <w:rPr>
+                <w:rFonts w:ascii="Times New Roman" w:eastAsia="Times New Roman" w:hAnsi="Times New Roman" w:cs="Times New Roman"/>
+              </w:rPr>
+              <w:t xml:space="preserve"> để tìm vé</w:t>
+            </w:r>
           </w:p>
         </w:tc>
       </w:tr>
@@ -935,13 +950,7 @@
               <w:rPr>
                 <w:rFonts w:ascii="Times New Roman" w:eastAsia="Times New Roman" w:hAnsi="Times New Roman" w:cs="Times New Roman"/>
               </w:rPr>
-              <w:t>nhập thông tin chuyến đi</w:t>
-            </w:r>
-            <w:r>
-              <w:rPr>
-                <w:rFonts w:ascii="Times New Roman" w:eastAsia="Times New Roman" w:hAnsi="Times New Roman" w:cs="Times New Roman"/>
-              </w:rPr>
-              <w:t>(mô tả phía dưới).</w:t>
+              <w:t>chon vé theo nhu cầu</w:t>
             </w:r>
           </w:p>
         </w:tc>
@@ -1063,13 +1072,13 @@
               <w:rPr>
                 <w:rFonts w:ascii="Times New Roman" w:eastAsia="Times New Roman" w:hAnsi="Times New Roman" w:cs="Times New Roman"/>
               </w:rPr>
-              <w:t>Khách hàng nhập</w:t>
-            </w:r>
-            <w:r>
-              <w:rPr>
-                <w:rFonts w:ascii="Times New Roman" w:eastAsia="Times New Roman" w:hAnsi="Times New Roman" w:cs="Times New Roman"/>
-              </w:rPr>
-              <w:t xml:space="preserve"> nút tìm kiếm</w:t>
+              <w:t xml:space="preserve">Khách hàng </w:t>
+            </w:r>
+            <w:r>
+              <w:rPr>
+                <w:rFonts w:ascii="Times New Roman" w:eastAsia="Times New Roman" w:hAnsi="Times New Roman" w:cs="Times New Roman"/>
+              </w:rPr>
+              <w:t>điền thông tin cá nhân đầy đủ</w:t>
             </w:r>
             <w:r>
               <w:rPr>
@@ -1135,13 +1144,7 @@
               <w:rPr>
                 <w:rFonts w:ascii="Times New Roman" w:hAnsi="Times New Roman" w:cs="Times New Roman"/>
               </w:rPr>
-              <w:t>4</w:t>
-            </w:r>
-            <w:r>
-              <w:rPr>
-                <w:rFonts w:ascii="Times New Roman" w:hAnsi="Times New Roman" w:cs="Times New Roman"/>
-              </w:rPr>
-              <w:t>.</w:t>
+              <w:t>4.</w:t>
             </w:r>
           </w:p>
         </w:tc>
@@ -1172,13 +1175,7 @@
               <w:rPr>
                 <w:rFonts w:ascii="Times New Roman" w:hAnsi="Times New Roman" w:cs="Times New Roman"/>
               </w:rPr>
-              <w:t xml:space="preserve">Hệ </w:t>
-            </w:r>
-            <w:r>
-              <w:rPr>
-                <w:rFonts w:ascii="Times New Roman" w:hAnsi="Times New Roman" w:cs="Times New Roman"/>
-              </w:rPr>
-              <w:t>thống</w:t>
+              <w:t>Khách hàng</w:t>
             </w:r>
           </w:p>
         </w:tc>
@@ -1209,13 +1206,7 @@
               <w:rPr>
                 <w:rFonts w:ascii="Times New Roman" w:eastAsia="Times New Roman" w:hAnsi="Times New Roman" w:cs="Times New Roman"/>
               </w:rPr>
-              <w:t>Hệ thống hiển thị th</w:t>
-            </w:r>
-            <w:r>
-              <w:rPr>
-                <w:rFonts w:ascii="Times New Roman" w:eastAsia="Times New Roman" w:hAnsi="Times New Roman" w:cs="Times New Roman"/>
-              </w:rPr>
-              <w:t>ông tin các loại vé hiện có</w:t>
+              <w:t>Khách hàng xác nhận lại thông tin</w:t>
             </w:r>
           </w:p>
         </w:tc>
@@ -1227,6 +1218,7 @@
         <w:tc>
           <w:tcPr>
             <w:tcW w:w="2059" w:type="dxa"/>
+            <w:vMerge/>
             <w:tcBorders>
               <w:left w:val="single" w:sz="4" w:space="0" w:color="auto"/>
               <w:right w:val="single" w:sz="4" w:space="0" w:color="auto"/>
@@ -1243,18 +1235,8 @@
               <w:widowControl w:val="0"/>
               <w:rPr>
                 <w:rFonts w:ascii="Times New Roman" w:eastAsia="Times New Roman" w:hAnsi="Times New Roman" w:cs="Times New Roman"/>
-                <w:b/>
-                <w:bCs/>
-              </w:rPr>
-            </w:pPr>
-            <w:r>
-              <w:rPr>
-                <w:rFonts w:ascii="Times New Roman" w:eastAsia="Times New Roman" w:hAnsi="Times New Roman" w:cs="Times New Roman"/>
-                <w:b/>
-                <w:bCs/>
-              </w:rPr>
-              <w:t>Luồn sự kiện thay thế</w:t>
-            </w:r>
+              </w:rPr>
+            </w:pPr>
           </w:p>
         </w:tc>
         <w:tc>
@@ -1278,17 +1260,19 @@
               <w:spacing w:line="240" w:lineRule="auto"/>
               <w:rPr>
                 <w:rFonts w:ascii="Times New Roman" w:hAnsi="Times New Roman" w:cs="Times New Roman"/>
-                <w:b/>
-                <w:bCs/>
-              </w:rPr>
-            </w:pPr>
-            <w:r>
-              <w:rPr>
-                <w:rFonts w:ascii="Times New Roman" w:hAnsi="Times New Roman" w:cs="Times New Roman"/>
-                <w:b/>
-                <w:bCs/>
-              </w:rPr>
-              <w:t>STT</w:t>
+              </w:rPr>
+            </w:pPr>
+            <w:r>
+              <w:rPr>
+                <w:rFonts w:ascii="Times New Roman" w:hAnsi="Times New Roman" w:cs="Times New Roman"/>
+              </w:rPr>
+              <w:t>5</w:t>
+            </w:r>
+            <w:r>
+              <w:rPr>
+                <w:rFonts w:ascii="Times New Roman" w:hAnsi="Times New Roman" w:cs="Times New Roman"/>
+              </w:rPr>
+              <w:t>.</w:t>
             </w:r>
           </w:p>
         </w:tc>
@@ -1313,17 +1297,13 @@
               <w:spacing w:line="240" w:lineRule="auto"/>
               <w:rPr>
                 <w:rFonts w:ascii="Times New Roman" w:hAnsi="Times New Roman" w:cs="Times New Roman"/>
-                <w:b/>
-                <w:bCs/>
-              </w:rPr>
-            </w:pPr>
-            <w:r>
-              <w:rPr>
-                <w:rFonts w:ascii="Times New Roman" w:hAnsi="Times New Roman" w:cs="Times New Roman"/>
-                <w:b/>
-                <w:bCs/>
-              </w:rPr>
-              <w:t>Thực hiện bởi</w:t>
+              </w:rPr>
+            </w:pPr>
+            <w:r>
+              <w:rPr>
+                <w:rFonts w:ascii="Times New Roman" w:hAnsi="Times New Roman" w:cs="Times New Roman"/>
+              </w:rPr>
+              <w:t>Khách hàng</w:t>
             </w:r>
           </w:p>
         </w:tc>
@@ -1348,17 +1328,13 @@
               <w:spacing w:line="240" w:lineRule="auto"/>
               <w:rPr>
                 <w:rFonts w:ascii="Times New Roman" w:eastAsia="Times New Roman" w:hAnsi="Times New Roman" w:cs="Times New Roman"/>
-                <w:b/>
-                <w:bCs/>
-              </w:rPr>
-            </w:pPr>
-            <w:r>
-              <w:rPr>
-                <w:rFonts w:ascii="Times New Roman" w:eastAsia="Times New Roman" w:hAnsi="Times New Roman" w:cs="Times New Roman"/>
-                <w:b/>
-                <w:bCs/>
-              </w:rPr>
-              <w:t>Hành động</w:t>
+              </w:rPr>
+            </w:pPr>
+            <w:r>
+              <w:rPr>
+                <w:rFonts w:ascii="Times New Roman" w:eastAsia="Times New Roman" w:hAnsi="Times New Roman" w:cs="Times New Roman"/>
+              </w:rPr>
+              <w:t>Khách hàng thanh toán tiền qua hệ thống.</w:t>
             </w:r>
           </w:p>
         </w:tc>
@@ -1417,19 +1393,7 @@
               <w:rPr>
                 <w:rFonts w:ascii="Times New Roman" w:hAnsi="Times New Roman" w:cs="Times New Roman"/>
               </w:rPr>
-              <w:t>2</w:t>
-            </w:r>
-            <w:r>
-              <w:rPr>
-                <w:rFonts w:ascii="Times New Roman" w:hAnsi="Times New Roman" w:cs="Times New Roman"/>
-              </w:rPr>
-              <w:t>.</w:t>
-            </w:r>
-            <w:r>
-              <w:rPr>
-                <w:rFonts w:ascii="Times New Roman" w:hAnsi="Times New Roman" w:cs="Times New Roman"/>
-              </w:rPr>
-              <w:t>b</w:t>
+              <w:t>6.</w:t>
             </w:r>
           </w:p>
         </w:tc>
@@ -1491,19 +1455,7 @@
               <w:rPr>
                 <w:rFonts w:ascii="Times New Roman" w:eastAsia="Times New Roman" w:hAnsi="Times New Roman" w:cs="Times New Roman"/>
               </w:rPr>
-              <w:t>Thông báo “</w:t>
-            </w:r>
-            <w:r>
-              <w:rPr>
-                <w:rFonts w:ascii="Times New Roman" w:eastAsia="Times New Roman" w:hAnsi="Times New Roman" w:cs="Times New Roman"/>
-              </w:rPr>
-              <w:t>Thông tin chưa hợp lệ</w:t>
-            </w:r>
-            <w:r>
-              <w:rPr>
-                <w:rFonts w:ascii="Times New Roman" w:eastAsia="Times New Roman" w:hAnsi="Times New Roman" w:cs="Times New Roman"/>
-              </w:rPr>
-              <w:t>”</w:t>
+              <w:t>Hệ thống lưu lại vé và gửi vé về cho khách hàng</w:t>
             </w:r>
           </w:p>
         </w:tc>
@@ -1517,7 +1469,6 @@
             <w:tcW w:w="2059" w:type="dxa"/>
             <w:tcBorders>
               <w:left w:val="single" w:sz="4" w:space="0" w:color="auto"/>
-              <w:bottom w:val="single" w:sz="4" w:space="0" w:color="auto"/>
               <w:right w:val="single" w:sz="4" w:space="0" w:color="auto"/>
             </w:tcBorders>
             <w:tcMar>
@@ -1532,8 +1483,18 @@
               <w:widowControl w:val="0"/>
               <w:rPr>
                 <w:rFonts w:ascii="Times New Roman" w:eastAsia="Times New Roman" w:hAnsi="Times New Roman" w:cs="Times New Roman"/>
-              </w:rPr>
-            </w:pPr>
+                <w:b/>
+                <w:bCs/>
+              </w:rPr>
+            </w:pPr>
+            <w:r>
+              <w:rPr>
+                <w:rFonts w:ascii="Times New Roman" w:eastAsia="Times New Roman" w:hAnsi="Times New Roman" w:cs="Times New Roman"/>
+                <w:b/>
+                <w:bCs/>
+              </w:rPr>
+              <w:t>Luồn sự kiện thay thế</w:t>
+            </w:r>
           </w:p>
         </w:tc>
         <w:tc>
@@ -1557,19 +1518,17 @@
               <w:spacing w:line="240" w:lineRule="auto"/>
               <w:rPr>
                 <w:rFonts w:ascii="Times New Roman" w:hAnsi="Times New Roman" w:cs="Times New Roman"/>
-              </w:rPr>
-            </w:pPr>
-            <w:r>
-              <w:rPr>
-                <w:rFonts w:ascii="Times New Roman" w:hAnsi="Times New Roman" w:cs="Times New Roman"/>
-              </w:rPr>
-              <w:t>4</w:t>
-            </w:r>
-            <w:r>
-              <w:rPr>
-                <w:rFonts w:ascii="Times New Roman" w:hAnsi="Times New Roman" w:cs="Times New Roman"/>
-              </w:rPr>
-              <w:t>.b</w:t>
+                <w:b/>
+                <w:bCs/>
+              </w:rPr>
+            </w:pPr>
+            <w:r>
+              <w:rPr>
+                <w:rFonts w:ascii="Times New Roman" w:hAnsi="Times New Roman" w:cs="Times New Roman"/>
+                <w:b/>
+                <w:bCs/>
+              </w:rPr>
+              <w:t>STT</w:t>
             </w:r>
           </w:p>
         </w:tc>
@@ -1594,6 +1553,147 @@
               <w:spacing w:line="240" w:lineRule="auto"/>
               <w:rPr>
                 <w:rFonts w:ascii="Times New Roman" w:hAnsi="Times New Roman" w:cs="Times New Roman"/>
+                <w:b/>
+                <w:bCs/>
+              </w:rPr>
+            </w:pPr>
+            <w:r>
+              <w:rPr>
+                <w:rFonts w:ascii="Times New Roman" w:hAnsi="Times New Roman" w:cs="Times New Roman"/>
+                <w:b/>
+                <w:bCs/>
+              </w:rPr>
+              <w:t>Thực hiện bởi</w:t>
+            </w:r>
+          </w:p>
+        </w:tc>
+        <w:tc>
+          <w:tcPr>
+            <w:tcW w:w="4683" w:type="dxa"/>
+            <w:tcBorders>
+              <w:top w:val="single" w:sz="4" w:space="0" w:color="auto"/>
+              <w:left w:val="single" w:sz="4" w:space="0" w:color="auto"/>
+              <w:bottom w:val="single" w:sz="4" w:space="0" w:color="auto"/>
+              <w:right w:val="single" w:sz="4" w:space="0" w:color="auto"/>
+            </w:tcBorders>
+            <w:tcMar>
+              <w:top w:w="100" w:type="dxa"/>
+              <w:left w:w="100" w:type="dxa"/>
+              <w:bottom w:w="100" w:type="dxa"/>
+              <w:right w:w="100" w:type="dxa"/>
+            </w:tcMar>
+          </w:tcPr>
+          <w:p>
+            <w:pPr>
+              <w:spacing w:line="240" w:lineRule="auto"/>
+              <w:rPr>
+                <w:rFonts w:ascii="Times New Roman" w:eastAsia="Times New Roman" w:hAnsi="Times New Roman" w:cs="Times New Roman"/>
+                <w:b/>
+                <w:bCs/>
+              </w:rPr>
+            </w:pPr>
+            <w:r>
+              <w:rPr>
+                <w:rFonts w:ascii="Times New Roman" w:eastAsia="Times New Roman" w:hAnsi="Times New Roman" w:cs="Times New Roman"/>
+                <w:b/>
+                <w:bCs/>
+              </w:rPr>
+              <w:t>Hành động</w:t>
+            </w:r>
+          </w:p>
+        </w:tc>
+      </w:tr>
+      <w:tr>
+        <w:trPr>
+          <w:trHeight w:val="420"/>
+        </w:trPr>
+        <w:tc>
+          <w:tcPr>
+            <w:tcW w:w="2059" w:type="dxa"/>
+            <w:tcBorders>
+              <w:left w:val="single" w:sz="4" w:space="0" w:color="auto"/>
+              <w:right w:val="single" w:sz="4" w:space="0" w:color="auto"/>
+            </w:tcBorders>
+            <w:tcMar>
+              <w:top w:w="100" w:type="dxa"/>
+              <w:left w:w="100" w:type="dxa"/>
+              <w:bottom w:w="100" w:type="dxa"/>
+              <w:right w:w="100" w:type="dxa"/>
+            </w:tcMar>
+          </w:tcPr>
+          <w:p>
+            <w:pPr>
+              <w:widowControl w:val="0"/>
+              <w:rPr>
+                <w:rFonts w:ascii="Times New Roman" w:eastAsia="Times New Roman" w:hAnsi="Times New Roman" w:cs="Times New Roman"/>
+              </w:rPr>
+            </w:pPr>
+          </w:p>
+        </w:tc>
+        <w:tc>
+          <w:tcPr>
+            <w:tcW w:w="755" w:type="dxa"/>
+            <w:tcBorders>
+              <w:top w:val="single" w:sz="4" w:space="0" w:color="auto"/>
+              <w:left w:val="single" w:sz="4" w:space="0" w:color="auto"/>
+              <w:bottom w:val="single" w:sz="4" w:space="0" w:color="auto"/>
+              <w:right w:val="single" w:sz="4" w:space="0" w:color="auto"/>
+            </w:tcBorders>
+            <w:tcMar>
+              <w:top w:w="100" w:type="dxa"/>
+              <w:left w:w="100" w:type="dxa"/>
+              <w:bottom w:w="100" w:type="dxa"/>
+              <w:right w:w="100" w:type="dxa"/>
+            </w:tcMar>
+          </w:tcPr>
+          <w:p>
+            <w:pPr>
+              <w:spacing w:line="240" w:lineRule="auto"/>
+              <w:rPr>
+                <w:rFonts w:ascii="Times New Roman" w:hAnsi="Times New Roman" w:cs="Times New Roman"/>
+              </w:rPr>
+            </w:pPr>
+            <w:r>
+              <w:rPr>
+                <w:rFonts w:ascii="Times New Roman" w:hAnsi="Times New Roman" w:cs="Times New Roman"/>
+              </w:rPr>
+              <w:t>1</w:t>
+            </w:r>
+            <w:r>
+              <w:rPr>
+                <w:rFonts w:ascii="Times New Roman" w:hAnsi="Times New Roman" w:cs="Times New Roman"/>
+              </w:rPr>
+              <w:t>.</w:t>
+            </w:r>
+            <w:r>
+              <w:rPr>
+                <w:rFonts w:ascii="Times New Roman" w:hAnsi="Times New Roman" w:cs="Times New Roman"/>
+              </w:rPr>
+              <w:t>a</w:t>
+            </w:r>
+          </w:p>
+        </w:tc>
+        <w:tc>
+          <w:tcPr>
+            <w:tcW w:w="1843" w:type="dxa"/>
+            <w:tcBorders>
+              <w:top w:val="single" w:sz="4" w:space="0" w:color="auto"/>
+              <w:left w:val="single" w:sz="4" w:space="0" w:color="auto"/>
+              <w:bottom w:val="single" w:sz="4" w:space="0" w:color="auto"/>
+              <w:right w:val="single" w:sz="4" w:space="0" w:color="auto"/>
+            </w:tcBorders>
+            <w:tcMar>
+              <w:top w:w="100" w:type="dxa"/>
+              <w:left w:w="100" w:type="dxa"/>
+              <w:bottom w:w="100" w:type="dxa"/>
+              <w:right w:w="100" w:type="dxa"/>
+            </w:tcMar>
+          </w:tcPr>
+          <w:p>
+            <w:pPr>
+              <w:spacing w:line="240" w:lineRule="auto"/>
+              <w:rPr>
+                <w:rFonts w:ascii="Times New Roman" w:hAnsi="Times New Roman" w:cs="Times New Roman"/>
               </w:rPr>
             </w:pPr>
             <w:r>
@@ -1631,12 +1731,2178 @@
               <w:rPr>
                 <w:rFonts w:ascii="Times New Roman" w:eastAsia="Times New Roman" w:hAnsi="Times New Roman" w:cs="Times New Roman"/>
               </w:rPr>
-              <w:t>Thông báo “Không tìm thấy vé”</w:t>
+              <w:t>Thông báo “</w:t>
+            </w:r>
+            <w:r>
+              <w:rPr>
+                <w:rFonts w:ascii="Times New Roman" w:eastAsia="Times New Roman" w:hAnsi="Times New Roman" w:cs="Times New Roman"/>
+              </w:rPr>
+              <w:t>Không tìm thấy vé</w:t>
+            </w:r>
+            <w:r>
+              <w:rPr>
+                <w:rFonts w:ascii="Times New Roman" w:eastAsia="Times New Roman" w:hAnsi="Times New Roman" w:cs="Times New Roman"/>
+              </w:rPr>
+              <w:t>”</w:t>
+            </w:r>
+            <w:r>
+              <w:rPr>
+                <w:rFonts w:ascii="Times New Roman" w:eastAsia="Times New Roman" w:hAnsi="Times New Roman" w:cs="Times New Roman"/>
+              </w:rPr>
+              <w:t>.</w:t>
+            </w:r>
+          </w:p>
+        </w:tc>
+      </w:tr>
+      <w:tr>
+        <w:trPr>
+          <w:trHeight w:val="420"/>
+        </w:trPr>
+        <w:tc>
+          <w:tcPr>
+            <w:tcW w:w="2059" w:type="dxa"/>
+            <w:tcBorders>
+              <w:left w:val="single" w:sz="4" w:space="0" w:color="auto"/>
+              <w:right w:val="single" w:sz="4" w:space="0" w:color="auto"/>
+            </w:tcBorders>
+            <w:tcMar>
+              <w:top w:w="100" w:type="dxa"/>
+              <w:left w:w="100" w:type="dxa"/>
+              <w:bottom w:w="100" w:type="dxa"/>
+              <w:right w:w="100" w:type="dxa"/>
+            </w:tcMar>
+          </w:tcPr>
+          <w:p>
+            <w:pPr>
+              <w:widowControl w:val="0"/>
+              <w:rPr>
+                <w:rFonts w:ascii="Times New Roman" w:eastAsia="Times New Roman" w:hAnsi="Times New Roman" w:cs="Times New Roman"/>
+              </w:rPr>
+            </w:pPr>
+          </w:p>
+        </w:tc>
+        <w:tc>
+          <w:tcPr>
+            <w:tcW w:w="755" w:type="dxa"/>
+            <w:tcBorders>
+              <w:top w:val="single" w:sz="4" w:space="0" w:color="auto"/>
+              <w:left w:val="single" w:sz="4" w:space="0" w:color="auto"/>
+              <w:bottom w:val="single" w:sz="4" w:space="0" w:color="auto"/>
+              <w:right w:val="single" w:sz="4" w:space="0" w:color="auto"/>
+            </w:tcBorders>
+            <w:tcMar>
+              <w:top w:w="100" w:type="dxa"/>
+              <w:left w:w="100" w:type="dxa"/>
+              <w:bottom w:w="100" w:type="dxa"/>
+              <w:right w:w="100" w:type="dxa"/>
+            </w:tcMar>
+          </w:tcPr>
+          <w:p>
+            <w:pPr>
+              <w:spacing w:line="240" w:lineRule="auto"/>
+              <w:rPr>
+                <w:rFonts w:ascii="Times New Roman" w:hAnsi="Times New Roman" w:cs="Times New Roman"/>
+              </w:rPr>
+            </w:pPr>
+            <w:r>
+              <w:rPr>
+                <w:rFonts w:ascii="Times New Roman" w:hAnsi="Times New Roman" w:cs="Times New Roman"/>
+              </w:rPr>
+              <w:t>2</w:t>
+            </w:r>
+            <w:r>
+              <w:rPr>
+                <w:rFonts w:ascii="Times New Roman" w:hAnsi="Times New Roman" w:cs="Times New Roman"/>
+              </w:rPr>
+              <w:t>.</w:t>
+            </w:r>
+            <w:r>
+              <w:rPr>
+                <w:rFonts w:ascii="Times New Roman" w:hAnsi="Times New Roman" w:cs="Times New Roman"/>
+              </w:rPr>
+              <w:t>a</w:t>
+            </w:r>
+          </w:p>
+        </w:tc>
+        <w:tc>
+          <w:tcPr>
+            <w:tcW w:w="1843" w:type="dxa"/>
+            <w:tcBorders>
+              <w:top w:val="single" w:sz="4" w:space="0" w:color="auto"/>
+              <w:left w:val="single" w:sz="4" w:space="0" w:color="auto"/>
+              <w:bottom w:val="single" w:sz="4" w:space="0" w:color="auto"/>
+              <w:right w:val="single" w:sz="4" w:space="0" w:color="auto"/>
+            </w:tcBorders>
+            <w:tcMar>
+              <w:top w:w="100" w:type="dxa"/>
+              <w:left w:w="100" w:type="dxa"/>
+              <w:bottom w:w="100" w:type="dxa"/>
+              <w:right w:w="100" w:type="dxa"/>
+            </w:tcMar>
+          </w:tcPr>
+          <w:p>
+            <w:pPr>
+              <w:spacing w:line="240" w:lineRule="auto"/>
+              <w:rPr>
+                <w:rFonts w:ascii="Times New Roman" w:hAnsi="Times New Roman" w:cs="Times New Roman"/>
+              </w:rPr>
+            </w:pPr>
+            <w:r>
+              <w:rPr>
+                <w:rFonts w:ascii="Times New Roman" w:hAnsi="Times New Roman" w:cs="Times New Roman"/>
+              </w:rPr>
+              <w:t>Hệ thống</w:t>
+            </w:r>
+          </w:p>
+        </w:tc>
+        <w:tc>
+          <w:tcPr>
+            <w:tcW w:w="4683" w:type="dxa"/>
+            <w:tcBorders>
+              <w:top w:val="single" w:sz="4" w:space="0" w:color="auto"/>
+              <w:left w:val="single" w:sz="4" w:space="0" w:color="auto"/>
+              <w:bottom w:val="single" w:sz="4" w:space="0" w:color="auto"/>
+              <w:right w:val="single" w:sz="4" w:space="0" w:color="auto"/>
+            </w:tcBorders>
+            <w:tcMar>
+              <w:top w:w="100" w:type="dxa"/>
+              <w:left w:w="100" w:type="dxa"/>
+              <w:bottom w:w="100" w:type="dxa"/>
+              <w:right w:w="100" w:type="dxa"/>
+            </w:tcMar>
+          </w:tcPr>
+          <w:p>
+            <w:pPr>
+              <w:spacing w:line="240" w:lineRule="auto"/>
+              <w:rPr>
+                <w:rFonts w:ascii="Times New Roman" w:eastAsia="Times New Roman" w:hAnsi="Times New Roman" w:cs="Times New Roman"/>
+              </w:rPr>
+            </w:pPr>
+            <w:r>
+              <w:rPr>
+                <w:rFonts w:ascii="Times New Roman" w:eastAsia="Times New Roman" w:hAnsi="Times New Roman" w:cs="Times New Roman"/>
+              </w:rPr>
+              <w:t>Thông báo “</w:t>
+            </w:r>
+            <w:r>
+              <w:rPr>
+                <w:rFonts w:ascii="Times New Roman" w:eastAsia="Times New Roman" w:hAnsi="Times New Roman" w:cs="Times New Roman"/>
+              </w:rPr>
+              <w:t>Vé đã được đặt</w:t>
+            </w:r>
+            <w:r>
+              <w:rPr>
+                <w:rFonts w:ascii="Times New Roman" w:eastAsia="Times New Roman" w:hAnsi="Times New Roman" w:cs="Times New Roman"/>
+              </w:rPr>
+              <w:t>”</w:t>
+            </w:r>
+            <w:r>
+              <w:rPr>
+                <w:rFonts w:ascii="Times New Roman" w:eastAsia="Times New Roman" w:hAnsi="Times New Roman" w:cs="Times New Roman"/>
+              </w:rPr>
+              <w:t>.</w:t>
+            </w:r>
+          </w:p>
+        </w:tc>
+      </w:tr>
+      <w:tr>
+        <w:trPr>
+          <w:trHeight w:val="420"/>
+        </w:trPr>
+        <w:tc>
+          <w:tcPr>
+            <w:tcW w:w="2059" w:type="dxa"/>
+            <w:tcBorders>
+              <w:left w:val="single" w:sz="4" w:space="0" w:color="auto"/>
+              <w:right w:val="single" w:sz="4" w:space="0" w:color="auto"/>
+            </w:tcBorders>
+            <w:tcMar>
+              <w:top w:w="100" w:type="dxa"/>
+              <w:left w:w="100" w:type="dxa"/>
+              <w:bottom w:w="100" w:type="dxa"/>
+              <w:right w:w="100" w:type="dxa"/>
+            </w:tcMar>
+          </w:tcPr>
+          <w:p>
+            <w:pPr>
+              <w:widowControl w:val="0"/>
+              <w:rPr>
+                <w:rFonts w:ascii="Times New Roman" w:eastAsia="Times New Roman" w:hAnsi="Times New Roman" w:cs="Times New Roman"/>
+              </w:rPr>
+            </w:pPr>
+          </w:p>
+        </w:tc>
+        <w:tc>
+          <w:tcPr>
+            <w:tcW w:w="755" w:type="dxa"/>
+            <w:tcBorders>
+              <w:top w:val="single" w:sz="4" w:space="0" w:color="auto"/>
+              <w:left w:val="single" w:sz="4" w:space="0" w:color="auto"/>
+              <w:bottom w:val="single" w:sz="4" w:space="0" w:color="auto"/>
+              <w:right w:val="single" w:sz="4" w:space="0" w:color="auto"/>
+            </w:tcBorders>
+            <w:tcMar>
+              <w:top w:w="100" w:type="dxa"/>
+              <w:left w:w="100" w:type="dxa"/>
+              <w:bottom w:w="100" w:type="dxa"/>
+              <w:right w:w="100" w:type="dxa"/>
+            </w:tcMar>
+          </w:tcPr>
+          <w:p>
+            <w:pPr>
+              <w:spacing w:line="240" w:lineRule="auto"/>
+              <w:rPr>
+                <w:rFonts w:ascii="Times New Roman" w:hAnsi="Times New Roman" w:cs="Times New Roman"/>
+              </w:rPr>
+            </w:pPr>
+            <w:r>
+              <w:rPr>
+                <w:rFonts w:ascii="Times New Roman" w:hAnsi="Times New Roman" w:cs="Times New Roman"/>
+              </w:rPr>
+              <w:t>3.a</w:t>
+            </w:r>
+          </w:p>
+        </w:tc>
+        <w:tc>
+          <w:tcPr>
+            <w:tcW w:w="1843" w:type="dxa"/>
+            <w:tcBorders>
+              <w:top w:val="single" w:sz="4" w:space="0" w:color="auto"/>
+              <w:left w:val="single" w:sz="4" w:space="0" w:color="auto"/>
+              <w:bottom w:val="single" w:sz="4" w:space="0" w:color="auto"/>
+              <w:right w:val="single" w:sz="4" w:space="0" w:color="auto"/>
+            </w:tcBorders>
+            <w:tcMar>
+              <w:top w:w="100" w:type="dxa"/>
+              <w:left w:w="100" w:type="dxa"/>
+              <w:bottom w:w="100" w:type="dxa"/>
+              <w:right w:w="100" w:type="dxa"/>
+            </w:tcMar>
+          </w:tcPr>
+          <w:p>
+            <w:pPr>
+              <w:spacing w:line="240" w:lineRule="auto"/>
+              <w:rPr>
+                <w:rFonts w:ascii="Times New Roman" w:hAnsi="Times New Roman" w:cs="Times New Roman"/>
+              </w:rPr>
+            </w:pPr>
+            <w:r>
+              <w:rPr>
+                <w:rFonts w:ascii="Times New Roman" w:hAnsi="Times New Roman" w:cs="Times New Roman"/>
+              </w:rPr>
+              <w:t>Hệ thống</w:t>
+            </w:r>
+          </w:p>
+        </w:tc>
+        <w:tc>
+          <w:tcPr>
+            <w:tcW w:w="4683" w:type="dxa"/>
+            <w:tcBorders>
+              <w:top w:val="single" w:sz="4" w:space="0" w:color="auto"/>
+              <w:left w:val="single" w:sz="4" w:space="0" w:color="auto"/>
+              <w:bottom w:val="single" w:sz="4" w:space="0" w:color="auto"/>
+              <w:right w:val="single" w:sz="4" w:space="0" w:color="auto"/>
+            </w:tcBorders>
+            <w:tcMar>
+              <w:top w:w="100" w:type="dxa"/>
+              <w:left w:w="100" w:type="dxa"/>
+              <w:bottom w:w="100" w:type="dxa"/>
+              <w:right w:w="100" w:type="dxa"/>
+            </w:tcMar>
+          </w:tcPr>
+          <w:p>
+            <w:pPr>
+              <w:spacing w:line="240" w:lineRule="auto"/>
+              <w:rPr>
+                <w:rFonts w:ascii="Times New Roman" w:eastAsia="Times New Roman" w:hAnsi="Times New Roman" w:cs="Times New Roman"/>
+              </w:rPr>
+            </w:pPr>
+            <w:r>
+              <w:rPr>
+                <w:rFonts w:ascii="Times New Roman" w:eastAsia="Times New Roman" w:hAnsi="Times New Roman" w:cs="Times New Roman"/>
+              </w:rPr>
+              <w:t>Thông báo ”Thông tin chưa được điền”.</w:t>
+            </w:r>
+          </w:p>
+        </w:tc>
+      </w:tr>
+      <w:tr>
+        <w:trPr>
+          <w:trHeight w:val="420"/>
+        </w:trPr>
+        <w:tc>
+          <w:tcPr>
+            <w:tcW w:w="2059" w:type="dxa"/>
+            <w:tcBorders>
+              <w:left w:val="single" w:sz="4" w:space="0" w:color="auto"/>
+              <w:right w:val="single" w:sz="4" w:space="0" w:color="auto"/>
+            </w:tcBorders>
+            <w:tcMar>
+              <w:top w:w="100" w:type="dxa"/>
+              <w:left w:w="100" w:type="dxa"/>
+              <w:bottom w:w="100" w:type="dxa"/>
+              <w:right w:w="100" w:type="dxa"/>
+            </w:tcMar>
+          </w:tcPr>
+          <w:p>
+            <w:pPr>
+              <w:widowControl w:val="0"/>
+              <w:rPr>
+                <w:rFonts w:ascii="Times New Roman" w:eastAsia="Times New Roman" w:hAnsi="Times New Roman" w:cs="Times New Roman"/>
+              </w:rPr>
+            </w:pPr>
+          </w:p>
+        </w:tc>
+        <w:tc>
+          <w:tcPr>
+            <w:tcW w:w="755" w:type="dxa"/>
+            <w:tcBorders>
+              <w:top w:val="single" w:sz="4" w:space="0" w:color="auto"/>
+              <w:left w:val="single" w:sz="4" w:space="0" w:color="auto"/>
+              <w:bottom w:val="single" w:sz="4" w:space="0" w:color="auto"/>
+              <w:right w:val="single" w:sz="4" w:space="0" w:color="auto"/>
+            </w:tcBorders>
+            <w:tcMar>
+              <w:top w:w="100" w:type="dxa"/>
+              <w:left w:w="100" w:type="dxa"/>
+              <w:bottom w:w="100" w:type="dxa"/>
+              <w:right w:w="100" w:type="dxa"/>
+            </w:tcMar>
+          </w:tcPr>
+          <w:p>
+            <w:pPr>
+              <w:spacing w:line="240" w:lineRule="auto"/>
+              <w:rPr>
+                <w:rFonts w:ascii="Times New Roman" w:hAnsi="Times New Roman" w:cs="Times New Roman"/>
+              </w:rPr>
+            </w:pPr>
+            <w:r>
+              <w:rPr>
+                <w:rFonts w:ascii="Times New Roman" w:hAnsi="Times New Roman" w:cs="Times New Roman"/>
+              </w:rPr>
+              <w:t>4.a</w:t>
+            </w:r>
+          </w:p>
+        </w:tc>
+        <w:tc>
+          <w:tcPr>
+            <w:tcW w:w="1843" w:type="dxa"/>
+            <w:tcBorders>
+              <w:top w:val="single" w:sz="4" w:space="0" w:color="auto"/>
+              <w:left w:val="single" w:sz="4" w:space="0" w:color="auto"/>
+              <w:bottom w:val="single" w:sz="4" w:space="0" w:color="auto"/>
+              <w:right w:val="single" w:sz="4" w:space="0" w:color="auto"/>
+            </w:tcBorders>
+            <w:tcMar>
+              <w:top w:w="100" w:type="dxa"/>
+              <w:left w:w="100" w:type="dxa"/>
+              <w:bottom w:w="100" w:type="dxa"/>
+              <w:right w:w="100" w:type="dxa"/>
+            </w:tcMar>
+          </w:tcPr>
+          <w:p>
+            <w:pPr>
+              <w:spacing w:line="240" w:lineRule="auto"/>
+              <w:rPr>
+                <w:rFonts w:ascii="Times New Roman" w:hAnsi="Times New Roman" w:cs="Times New Roman"/>
+              </w:rPr>
+            </w:pPr>
+            <w:r>
+              <w:rPr>
+                <w:rFonts w:ascii="Times New Roman" w:hAnsi="Times New Roman" w:cs="Times New Roman"/>
+              </w:rPr>
+              <w:t>Hệ thống</w:t>
+            </w:r>
+          </w:p>
+        </w:tc>
+        <w:tc>
+          <w:tcPr>
+            <w:tcW w:w="4683" w:type="dxa"/>
+            <w:tcBorders>
+              <w:top w:val="single" w:sz="4" w:space="0" w:color="auto"/>
+              <w:left w:val="single" w:sz="4" w:space="0" w:color="auto"/>
+              <w:bottom w:val="single" w:sz="4" w:space="0" w:color="auto"/>
+              <w:right w:val="single" w:sz="4" w:space="0" w:color="auto"/>
+            </w:tcBorders>
+            <w:tcMar>
+              <w:top w:w="100" w:type="dxa"/>
+              <w:left w:w="100" w:type="dxa"/>
+              <w:bottom w:w="100" w:type="dxa"/>
+              <w:right w:w="100" w:type="dxa"/>
+            </w:tcMar>
+          </w:tcPr>
+          <w:p>
+            <w:pPr>
+              <w:spacing w:line="240" w:lineRule="auto"/>
+              <w:rPr>
+                <w:rFonts w:ascii="Times New Roman" w:eastAsia="Times New Roman" w:hAnsi="Times New Roman" w:cs="Times New Roman"/>
+              </w:rPr>
+            </w:pPr>
+            <w:r>
+              <w:rPr>
+                <w:rFonts w:ascii="Times New Roman" w:eastAsia="Times New Roman" w:hAnsi="Times New Roman" w:cs="Times New Roman"/>
+              </w:rPr>
+              <w:t>Thông báo ”Thanh toán thất bại”.</w:t>
             </w:r>
           </w:p>
         </w:tc>
       </w:tr>
     </w:tbl>
+    <w:p/>
+    <w:p>
+      <w:r>
+        <w:t>2. Use case Tìm vé</w:t>
+      </w:r>
+    </w:p>
+    <w:tbl>
+      <w:tblPr>
+        <w:tblW w:w="9340" w:type="dxa"/>
+        <w:tblLayout w:type="fixed"/>
+        <w:tblLook w:val="0400" w:firstRow="0" w:lastRow="0" w:firstColumn="0" w:lastColumn="0" w:noHBand="0" w:noVBand="1"/>
+      </w:tblPr>
+      <w:tblGrid>
+        <w:gridCol w:w="2059"/>
+        <w:gridCol w:w="755"/>
+        <w:gridCol w:w="1843"/>
+        <w:gridCol w:w="4683"/>
+      </w:tblGrid>
+      <w:tr>
+        <w:trPr>
+          <w:trHeight w:val="420"/>
+        </w:trPr>
+        <w:tc>
+          <w:tcPr>
+            <w:tcW w:w="2059" w:type="dxa"/>
+            <w:tcBorders>
+              <w:top w:val="single" w:sz="4" w:space="0" w:color="auto"/>
+              <w:left w:val="single" w:sz="4" w:space="0" w:color="auto"/>
+              <w:bottom w:val="single" w:sz="4" w:space="0" w:color="auto"/>
+              <w:right w:val="single" w:sz="4" w:space="0" w:color="auto"/>
+            </w:tcBorders>
+            <w:tcMar>
+              <w:top w:w="100" w:type="dxa"/>
+              <w:left w:w="100" w:type="dxa"/>
+              <w:bottom w:w="100" w:type="dxa"/>
+              <w:right w:w="100" w:type="dxa"/>
+            </w:tcMar>
+          </w:tcPr>
+          <w:p>
+            <w:pPr>
+              <w:spacing w:line="240" w:lineRule="auto"/>
+              <w:rPr>
+                <w:rFonts w:ascii="Times New Roman" w:eastAsia="Times New Roman" w:hAnsi="Times New Roman" w:cs="Times New Roman"/>
+              </w:rPr>
+            </w:pPr>
+            <w:r>
+              <w:rPr>
+                <w:rFonts w:ascii="Times New Roman" w:hAnsi="Times New Roman" w:cs="Times New Roman"/>
+                <w:b/>
+              </w:rPr>
+              <w:t>Mã Use case</w:t>
+            </w:r>
+          </w:p>
+        </w:tc>
+        <w:tc>
+          <w:tcPr>
+            <w:tcW w:w="7281" w:type="dxa"/>
+            <w:gridSpan w:val="3"/>
+            <w:tcBorders>
+              <w:top w:val="single" w:sz="4" w:space="0" w:color="auto"/>
+              <w:left w:val="single" w:sz="4" w:space="0" w:color="auto"/>
+              <w:bottom w:val="single" w:sz="4" w:space="0" w:color="auto"/>
+              <w:right w:val="single" w:sz="4" w:space="0" w:color="auto"/>
+            </w:tcBorders>
+            <w:tcMar>
+              <w:top w:w="100" w:type="dxa"/>
+              <w:left w:w="100" w:type="dxa"/>
+              <w:bottom w:w="100" w:type="dxa"/>
+              <w:right w:w="100" w:type="dxa"/>
+            </w:tcMar>
+          </w:tcPr>
+          <w:p>
+            <w:pPr>
+              <w:spacing w:line="240" w:lineRule="auto"/>
+              <w:rPr>
+                <w:rFonts w:ascii="Times New Roman" w:eastAsia="Times New Roman" w:hAnsi="Times New Roman" w:cs="Times New Roman"/>
+              </w:rPr>
+            </w:pPr>
+            <w:r>
+              <w:rPr>
+                <w:rFonts w:ascii="Times New Roman" w:hAnsi="Times New Roman" w:cs="Times New Roman"/>
+              </w:rPr>
+              <w:t>UC</w:t>
+            </w:r>
+            <w:r>
+              <w:rPr>
+                <w:rFonts w:ascii="Times New Roman" w:hAnsi="Times New Roman" w:cs="Times New Roman"/>
+              </w:rPr>
+              <w:t>-0</w:t>
+            </w:r>
+            <w:r>
+              <w:rPr>
+                <w:rFonts w:ascii="Times New Roman" w:hAnsi="Times New Roman" w:cs="Times New Roman"/>
+              </w:rPr>
+              <w:t>2</w:t>
+            </w:r>
+          </w:p>
+        </w:tc>
+      </w:tr>
+      <w:tr>
+        <w:trPr>
+          <w:trHeight w:val="420"/>
+        </w:trPr>
+        <w:tc>
+          <w:tcPr>
+            <w:tcW w:w="2059" w:type="dxa"/>
+            <w:tcBorders>
+              <w:top w:val="single" w:sz="4" w:space="0" w:color="auto"/>
+              <w:left w:val="single" w:sz="4" w:space="0" w:color="auto"/>
+              <w:bottom w:val="single" w:sz="4" w:space="0" w:color="auto"/>
+              <w:right w:val="single" w:sz="4" w:space="0" w:color="auto"/>
+            </w:tcBorders>
+            <w:tcMar>
+              <w:top w:w="100" w:type="dxa"/>
+              <w:left w:w="100" w:type="dxa"/>
+              <w:bottom w:w="100" w:type="dxa"/>
+              <w:right w:w="100" w:type="dxa"/>
+            </w:tcMar>
+          </w:tcPr>
+          <w:p>
+            <w:pPr>
+              <w:spacing w:line="240" w:lineRule="auto"/>
+              <w:rPr>
+                <w:rFonts w:ascii="Times New Roman" w:eastAsia="Times New Roman" w:hAnsi="Times New Roman" w:cs="Times New Roman"/>
+              </w:rPr>
+            </w:pPr>
+            <w:r>
+              <w:rPr>
+                <w:rFonts w:ascii="Times New Roman" w:hAnsi="Times New Roman" w:cs="Times New Roman"/>
+                <w:b/>
+              </w:rPr>
+              <w:t>Tên Use case</w:t>
+            </w:r>
+          </w:p>
+        </w:tc>
+        <w:tc>
+          <w:tcPr>
+            <w:tcW w:w="7281" w:type="dxa"/>
+            <w:gridSpan w:val="3"/>
+            <w:tcBorders>
+              <w:top w:val="single" w:sz="4" w:space="0" w:color="auto"/>
+              <w:left w:val="single" w:sz="4" w:space="0" w:color="auto"/>
+              <w:bottom w:val="single" w:sz="4" w:space="0" w:color="auto"/>
+              <w:right w:val="single" w:sz="4" w:space="0" w:color="auto"/>
+            </w:tcBorders>
+            <w:tcMar>
+              <w:top w:w="100" w:type="dxa"/>
+              <w:left w:w="100" w:type="dxa"/>
+              <w:bottom w:w="100" w:type="dxa"/>
+              <w:right w:w="100" w:type="dxa"/>
+            </w:tcMar>
+          </w:tcPr>
+          <w:p>
+            <w:pPr>
+              <w:spacing w:line="240" w:lineRule="auto"/>
+              <w:rPr>
+                <w:rFonts w:ascii="Times New Roman" w:eastAsia="Times New Roman" w:hAnsi="Times New Roman" w:cs="Times New Roman"/>
+              </w:rPr>
+            </w:pPr>
+            <w:r>
+              <w:rPr>
+                <w:rFonts w:ascii="Times New Roman" w:hAnsi="Times New Roman" w:cs="Times New Roman"/>
+              </w:rPr>
+              <w:t>Tìm vé</w:t>
+            </w:r>
+          </w:p>
+        </w:tc>
+      </w:tr>
+      <w:tr>
+        <w:trPr>
+          <w:trHeight w:val="420"/>
+        </w:trPr>
+        <w:tc>
+          <w:tcPr>
+            <w:tcW w:w="2059" w:type="dxa"/>
+            <w:tcBorders>
+              <w:top w:val="single" w:sz="4" w:space="0" w:color="auto"/>
+              <w:left w:val="single" w:sz="4" w:space="0" w:color="auto"/>
+              <w:bottom w:val="single" w:sz="4" w:space="0" w:color="auto"/>
+              <w:right w:val="single" w:sz="4" w:space="0" w:color="auto"/>
+            </w:tcBorders>
+            <w:tcMar>
+              <w:top w:w="100" w:type="dxa"/>
+              <w:left w:w="100" w:type="dxa"/>
+              <w:bottom w:w="100" w:type="dxa"/>
+              <w:right w:w="100" w:type="dxa"/>
+            </w:tcMar>
+          </w:tcPr>
+          <w:p>
+            <w:pPr>
+              <w:spacing w:line="240" w:lineRule="auto"/>
+              <w:rPr>
+                <w:rFonts w:ascii="Times New Roman" w:eastAsia="Times New Roman" w:hAnsi="Times New Roman" w:cs="Times New Roman"/>
+              </w:rPr>
+            </w:pPr>
+            <w:r>
+              <w:rPr>
+                <w:rFonts w:ascii="Times New Roman" w:hAnsi="Times New Roman" w:cs="Times New Roman"/>
+                <w:b/>
+              </w:rPr>
+              <w:t>Mục đích Use case</w:t>
+            </w:r>
+          </w:p>
+        </w:tc>
+        <w:tc>
+          <w:tcPr>
+            <w:tcW w:w="7281" w:type="dxa"/>
+            <w:gridSpan w:val="3"/>
+            <w:tcBorders>
+              <w:top w:val="single" w:sz="4" w:space="0" w:color="auto"/>
+              <w:left w:val="single" w:sz="4" w:space="0" w:color="auto"/>
+              <w:bottom w:val="single" w:sz="4" w:space="0" w:color="auto"/>
+              <w:right w:val="single" w:sz="4" w:space="0" w:color="auto"/>
+            </w:tcBorders>
+            <w:tcMar>
+              <w:top w:w="100" w:type="dxa"/>
+              <w:left w:w="100" w:type="dxa"/>
+              <w:bottom w:w="100" w:type="dxa"/>
+              <w:right w:w="100" w:type="dxa"/>
+            </w:tcMar>
+          </w:tcPr>
+          <w:p>
+            <w:pPr>
+              <w:spacing w:line="240" w:lineRule="auto"/>
+              <w:rPr>
+                <w:rFonts w:ascii="Times New Roman" w:eastAsia="Times New Roman" w:hAnsi="Times New Roman" w:cs="Times New Roman"/>
+              </w:rPr>
+            </w:pPr>
+            <w:r>
+              <w:rPr>
+                <w:rFonts w:ascii="Times New Roman" w:hAnsi="Times New Roman" w:cs="Times New Roman"/>
+              </w:rPr>
+              <w:t xml:space="preserve">Khách hàng có </w:t>
+            </w:r>
+            <w:r>
+              <w:rPr>
+                <w:rFonts w:ascii="Times New Roman" w:hAnsi="Times New Roman" w:cs="Times New Roman"/>
+              </w:rPr>
+              <w:t>thể</w:t>
+            </w:r>
+            <w:r>
+              <w:rPr>
+                <w:rFonts w:ascii="Times New Roman" w:hAnsi="Times New Roman" w:cs="Times New Roman"/>
+              </w:rPr>
+              <w:t xml:space="preserve"> tìm được vé</w:t>
+            </w:r>
+            <w:r>
+              <w:rPr>
+                <w:rFonts w:ascii="Times New Roman" w:hAnsi="Times New Roman" w:cs="Times New Roman"/>
+              </w:rPr>
+              <w:t xml:space="preserve"> </w:t>
+            </w:r>
+            <w:r>
+              <w:rPr>
+                <w:rFonts w:ascii="Times New Roman" w:hAnsi="Times New Roman" w:cs="Times New Roman"/>
+              </w:rPr>
+              <w:t>theo nhu cầu</w:t>
+            </w:r>
+          </w:p>
+        </w:tc>
+      </w:tr>
+      <w:tr>
+        <w:trPr>
+          <w:trHeight w:val="420"/>
+        </w:trPr>
+        <w:tc>
+          <w:tcPr>
+            <w:tcW w:w="2059" w:type="dxa"/>
+            <w:tcBorders>
+              <w:top w:val="single" w:sz="4" w:space="0" w:color="auto"/>
+              <w:left w:val="single" w:sz="4" w:space="0" w:color="auto"/>
+              <w:bottom w:val="single" w:sz="4" w:space="0" w:color="auto"/>
+              <w:right w:val="single" w:sz="4" w:space="0" w:color="auto"/>
+            </w:tcBorders>
+            <w:tcMar>
+              <w:top w:w="100" w:type="dxa"/>
+              <w:left w:w="100" w:type="dxa"/>
+              <w:bottom w:w="100" w:type="dxa"/>
+              <w:right w:w="100" w:type="dxa"/>
+            </w:tcMar>
+          </w:tcPr>
+          <w:p>
+            <w:pPr>
+              <w:spacing w:line="240" w:lineRule="auto"/>
+              <w:rPr>
+                <w:rFonts w:ascii="Times New Roman" w:eastAsia="Times New Roman" w:hAnsi="Times New Roman" w:cs="Times New Roman"/>
+              </w:rPr>
+            </w:pPr>
+            <w:r>
+              <w:rPr>
+                <w:rFonts w:ascii="Times New Roman" w:hAnsi="Times New Roman" w:cs="Times New Roman"/>
+                <w:b/>
+              </w:rPr>
+              <w:t>Tác nhân</w:t>
+            </w:r>
+          </w:p>
+        </w:tc>
+        <w:tc>
+          <w:tcPr>
+            <w:tcW w:w="7281" w:type="dxa"/>
+            <w:gridSpan w:val="3"/>
+            <w:tcBorders>
+              <w:top w:val="single" w:sz="4" w:space="0" w:color="auto"/>
+              <w:left w:val="single" w:sz="4" w:space="0" w:color="auto"/>
+              <w:bottom w:val="single" w:sz="4" w:space="0" w:color="auto"/>
+              <w:right w:val="single" w:sz="4" w:space="0" w:color="auto"/>
+            </w:tcBorders>
+            <w:tcMar>
+              <w:top w:w="100" w:type="dxa"/>
+              <w:left w:w="100" w:type="dxa"/>
+              <w:bottom w:w="100" w:type="dxa"/>
+              <w:right w:w="100" w:type="dxa"/>
+            </w:tcMar>
+          </w:tcPr>
+          <w:p>
+            <w:pPr>
+              <w:spacing w:line="240" w:lineRule="auto"/>
+              <w:rPr>
+                <w:rFonts w:ascii="Times New Roman" w:eastAsia="Times New Roman" w:hAnsi="Times New Roman" w:cs="Times New Roman"/>
+              </w:rPr>
+            </w:pPr>
+            <w:r>
+              <w:rPr>
+                <w:rFonts w:ascii="Times New Roman" w:hAnsi="Times New Roman" w:cs="Times New Roman"/>
+              </w:rPr>
+              <w:t>Khách hàng</w:t>
+            </w:r>
+          </w:p>
+        </w:tc>
+      </w:tr>
+      <w:tr>
+        <w:trPr>
+          <w:trHeight w:val="420"/>
+        </w:trPr>
+        <w:tc>
+          <w:tcPr>
+            <w:tcW w:w="2059" w:type="dxa"/>
+            <w:tcBorders>
+              <w:top w:val="single" w:sz="4" w:space="0" w:color="auto"/>
+              <w:left w:val="single" w:sz="4" w:space="0" w:color="auto"/>
+              <w:bottom w:val="single" w:sz="4" w:space="0" w:color="auto"/>
+              <w:right w:val="single" w:sz="4" w:space="0" w:color="auto"/>
+            </w:tcBorders>
+            <w:tcMar>
+              <w:top w:w="100" w:type="dxa"/>
+              <w:left w:w="100" w:type="dxa"/>
+              <w:bottom w:w="100" w:type="dxa"/>
+              <w:right w:w="100" w:type="dxa"/>
+            </w:tcMar>
+          </w:tcPr>
+          <w:p>
+            <w:pPr>
+              <w:spacing w:line="240" w:lineRule="auto"/>
+              <w:rPr>
+                <w:rFonts w:ascii="Times New Roman" w:eastAsia="Times New Roman" w:hAnsi="Times New Roman" w:cs="Times New Roman"/>
+              </w:rPr>
+            </w:pPr>
+            <w:r>
+              <w:rPr>
+                <w:rFonts w:ascii="Times New Roman" w:hAnsi="Times New Roman" w:cs="Times New Roman"/>
+                <w:b/>
+              </w:rPr>
+              <w:t>Sự kiện kích hoạt</w:t>
+            </w:r>
+          </w:p>
+        </w:tc>
+        <w:tc>
+          <w:tcPr>
+            <w:tcW w:w="7281" w:type="dxa"/>
+            <w:gridSpan w:val="3"/>
+            <w:tcBorders>
+              <w:top w:val="single" w:sz="4" w:space="0" w:color="auto"/>
+              <w:left w:val="single" w:sz="4" w:space="0" w:color="auto"/>
+              <w:bottom w:val="single" w:sz="4" w:space="0" w:color="auto"/>
+              <w:right w:val="single" w:sz="4" w:space="0" w:color="auto"/>
+            </w:tcBorders>
+            <w:tcMar>
+              <w:top w:w="100" w:type="dxa"/>
+              <w:left w:w="100" w:type="dxa"/>
+              <w:bottom w:w="100" w:type="dxa"/>
+              <w:right w:w="100" w:type="dxa"/>
+            </w:tcMar>
+          </w:tcPr>
+          <w:p>
+            <w:pPr>
+              <w:spacing w:line="240" w:lineRule="auto"/>
+              <w:rPr>
+                <w:rFonts w:ascii="Times New Roman" w:eastAsia="Times New Roman" w:hAnsi="Times New Roman" w:cs="Times New Roman"/>
+              </w:rPr>
+            </w:pPr>
+            <w:r>
+              <w:rPr>
+                <w:rFonts w:ascii="Times New Roman" w:hAnsi="Times New Roman" w:cs="Times New Roman"/>
+              </w:rPr>
+              <w:t>Khách hàng chọn vào “</w:t>
+            </w:r>
+            <w:r>
+              <w:rPr>
+                <w:rFonts w:ascii="Times New Roman" w:hAnsi="Times New Roman" w:cs="Times New Roman"/>
+              </w:rPr>
+              <w:t>Tìm vé’’</w:t>
+            </w:r>
+          </w:p>
+        </w:tc>
+      </w:tr>
+      <w:tr>
+        <w:trPr>
+          <w:trHeight w:val="420"/>
+        </w:trPr>
+        <w:tc>
+          <w:tcPr>
+            <w:tcW w:w="2059" w:type="dxa"/>
+            <w:tcBorders>
+              <w:top w:val="single" w:sz="4" w:space="0" w:color="auto"/>
+              <w:left w:val="single" w:sz="4" w:space="0" w:color="auto"/>
+              <w:bottom w:val="single" w:sz="4" w:space="0" w:color="auto"/>
+              <w:right w:val="single" w:sz="4" w:space="0" w:color="auto"/>
+            </w:tcBorders>
+            <w:tcMar>
+              <w:top w:w="100" w:type="dxa"/>
+              <w:left w:w="100" w:type="dxa"/>
+              <w:bottom w:w="100" w:type="dxa"/>
+              <w:right w:w="100" w:type="dxa"/>
+            </w:tcMar>
+          </w:tcPr>
+          <w:p>
+            <w:pPr>
+              <w:spacing w:line="240" w:lineRule="auto"/>
+              <w:rPr>
+                <w:rFonts w:ascii="Times New Roman" w:eastAsia="Times New Roman" w:hAnsi="Times New Roman" w:cs="Times New Roman"/>
+              </w:rPr>
+            </w:pPr>
+            <w:r>
+              <w:rPr>
+                <w:rFonts w:ascii="Times New Roman" w:hAnsi="Times New Roman" w:cs="Times New Roman"/>
+                <w:b/>
+              </w:rPr>
+              <w:t>Tiền điều kiện</w:t>
+            </w:r>
+          </w:p>
+        </w:tc>
+        <w:tc>
+          <w:tcPr>
+            <w:tcW w:w="7281" w:type="dxa"/>
+            <w:gridSpan w:val="3"/>
+            <w:tcBorders>
+              <w:top w:val="single" w:sz="4" w:space="0" w:color="auto"/>
+              <w:left w:val="single" w:sz="4" w:space="0" w:color="auto"/>
+              <w:bottom w:val="single" w:sz="4" w:space="0" w:color="auto"/>
+              <w:right w:val="single" w:sz="4" w:space="0" w:color="auto"/>
+            </w:tcBorders>
+            <w:tcMar>
+              <w:top w:w="100" w:type="dxa"/>
+              <w:left w:w="100" w:type="dxa"/>
+              <w:bottom w:w="100" w:type="dxa"/>
+              <w:right w:w="100" w:type="dxa"/>
+            </w:tcMar>
+          </w:tcPr>
+          <w:p>
+            <w:pPr>
+              <w:spacing w:line="240" w:lineRule="auto"/>
+              <w:rPr>
+                <w:rFonts w:ascii="Times New Roman" w:eastAsia="Times New Roman" w:hAnsi="Times New Roman" w:cs="Times New Roman"/>
+              </w:rPr>
+            </w:pPr>
+            <w:r>
+              <w:rPr>
+                <w:rFonts w:ascii="Times New Roman" w:hAnsi="Times New Roman" w:cs="Times New Roman"/>
+              </w:rPr>
+              <w:t>Không.</w:t>
+            </w:r>
+          </w:p>
+        </w:tc>
+      </w:tr>
+      <w:tr>
+        <w:trPr>
+          <w:trHeight w:val="420"/>
+        </w:trPr>
+        <w:tc>
+          <w:tcPr>
+            <w:tcW w:w="2059" w:type="dxa"/>
+            <w:tcBorders>
+              <w:top w:val="single" w:sz="4" w:space="0" w:color="auto"/>
+              <w:left w:val="single" w:sz="4" w:space="0" w:color="auto"/>
+              <w:bottom w:val="single" w:sz="4" w:space="0" w:color="auto"/>
+              <w:right w:val="single" w:sz="4" w:space="0" w:color="auto"/>
+            </w:tcBorders>
+            <w:tcMar>
+              <w:top w:w="100" w:type="dxa"/>
+              <w:left w:w="100" w:type="dxa"/>
+              <w:bottom w:w="100" w:type="dxa"/>
+              <w:right w:w="100" w:type="dxa"/>
+            </w:tcMar>
+          </w:tcPr>
+          <w:p>
+            <w:pPr>
+              <w:spacing w:line="240" w:lineRule="auto"/>
+              <w:rPr>
+                <w:rFonts w:ascii="Times New Roman" w:eastAsia="Times New Roman" w:hAnsi="Times New Roman" w:cs="Times New Roman"/>
+              </w:rPr>
+            </w:pPr>
+            <w:r>
+              <w:rPr>
+                <w:rFonts w:ascii="Times New Roman" w:hAnsi="Times New Roman" w:cs="Times New Roman"/>
+                <w:b/>
+              </w:rPr>
+              <w:t>Hậu điều kiện</w:t>
+            </w:r>
+          </w:p>
+        </w:tc>
+        <w:tc>
+          <w:tcPr>
+            <w:tcW w:w="7281" w:type="dxa"/>
+            <w:gridSpan w:val="3"/>
+            <w:tcBorders>
+              <w:top w:val="single" w:sz="4" w:space="0" w:color="auto"/>
+              <w:left w:val="single" w:sz="4" w:space="0" w:color="auto"/>
+              <w:bottom w:val="single" w:sz="4" w:space="0" w:color="auto"/>
+              <w:right w:val="single" w:sz="4" w:space="0" w:color="auto"/>
+            </w:tcBorders>
+            <w:tcMar>
+              <w:top w:w="100" w:type="dxa"/>
+              <w:left w:w="100" w:type="dxa"/>
+              <w:bottom w:w="100" w:type="dxa"/>
+              <w:right w:w="100" w:type="dxa"/>
+            </w:tcMar>
+          </w:tcPr>
+          <w:p>
+            <w:pPr>
+              <w:spacing w:line="240" w:lineRule="auto"/>
+              <w:rPr>
+                <w:rFonts w:ascii="Times New Roman" w:eastAsia="Times New Roman" w:hAnsi="Times New Roman" w:cs="Times New Roman"/>
+              </w:rPr>
+            </w:pPr>
+            <w:r>
+              <w:rPr>
+                <w:rFonts w:ascii="Times New Roman" w:hAnsi="Times New Roman" w:cs="Times New Roman"/>
+              </w:rPr>
+              <w:t>Không</w:t>
+            </w:r>
+          </w:p>
+        </w:tc>
+      </w:tr>
+      <w:tr>
+        <w:trPr>
+          <w:trHeight w:val="420"/>
+        </w:trPr>
+        <w:tc>
+          <w:tcPr>
+            <w:tcW w:w="2059" w:type="dxa"/>
+            <w:vMerge w:val="restart"/>
+            <w:tcBorders>
+              <w:top w:val="single" w:sz="4" w:space="0" w:color="auto"/>
+              <w:left w:val="single" w:sz="4" w:space="0" w:color="auto"/>
+              <w:right w:val="single" w:sz="4" w:space="0" w:color="auto"/>
+            </w:tcBorders>
+            <w:tcMar>
+              <w:top w:w="100" w:type="dxa"/>
+              <w:left w:w="100" w:type="dxa"/>
+              <w:bottom w:w="100" w:type="dxa"/>
+              <w:right w:w="100" w:type="dxa"/>
+            </w:tcMar>
+          </w:tcPr>
+          <w:p>
+            <w:pPr>
+              <w:spacing w:line="240" w:lineRule="auto"/>
+              <w:rPr>
+                <w:rFonts w:ascii="Times New Roman" w:eastAsia="Times New Roman" w:hAnsi="Times New Roman" w:cs="Times New Roman"/>
+              </w:rPr>
+            </w:pPr>
+            <w:r>
+              <w:rPr>
+                <w:rFonts w:ascii="Times New Roman" w:hAnsi="Times New Roman" w:cs="Times New Roman"/>
+                <w:b/>
+              </w:rPr>
+              <w:t>Luồng sự kiện chính</w:t>
+            </w:r>
+          </w:p>
+        </w:tc>
+        <w:tc>
+          <w:tcPr>
+            <w:tcW w:w="755" w:type="dxa"/>
+            <w:tcBorders>
+              <w:top w:val="single" w:sz="4" w:space="0" w:color="auto"/>
+              <w:left w:val="single" w:sz="4" w:space="0" w:color="auto"/>
+              <w:bottom w:val="single" w:sz="4" w:space="0" w:color="auto"/>
+              <w:right w:val="single" w:sz="4" w:space="0" w:color="auto"/>
+            </w:tcBorders>
+            <w:tcMar>
+              <w:top w:w="100" w:type="dxa"/>
+              <w:left w:w="100" w:type="dxa"/>
+              <w:bottom w:w="100" w:type="dxa"/>
+              <w:right w:w="100" w:type="dxa"/>
+            </w:tcMar>
+          </w:tcPr>
+          <w:p>
+            <w:pPr>
+              <w:spacing w:line="240" w:lineRule="auto"/>
+              <w:rPr>
+                <w:rFonts w:ascii="Times New Roman" w:eastAsia="Times New Roman" w:hAnsi="Times New Roman" w:cs="Times New Roman"/>
+              </w:rPr>
+            </w:pPr>
+            <w:r>
+              <w:rPr>
+                <w:rFonts w:ascii="Times New Roman" w:hAnsi="Times New Roman" w:cs="Times New Roman"/>
+                <w:b/>
+              </w:rPr>
+              <w:t>STT</w:t>
+            </w:r>
+          </w:p>
+        </w:tc>
+        <w:tc>
+          <w:tcPr>
+            <w:tcW w:w="1843" w:type="dxa"/>
+            <w:tcBorders>
+              <w:top w:val="single" w:sz="4" w:space="0" w:color="auto"/>
+              <w:left w:val="single" w:sz="4" w:space="0" w:color="auto"/>
+              <w:bottom w:val="single" w:sz="4" w:space="0" w:color="auto"/>
+              <w:right w:val="single" w:sz="4" w:space="0" w:color="auto"/>
+            </w:tcBorders>
+            <w:tcMar>
+              <w:top w:w="100" w:type="dxa"/>
+              <w:left w:w="100" w:type="dxa"/>
+              <w:bottom w:w="100" w:type="dxa"/>
+              <w:right w:w="100" w:type="dxa"/>
+            </w:tcMar>
+          </w:tcPr>
+          <w:p>
+            <w:pPr>
+              <w:spacing w:line="240" w:lineRule="auto"/>
+              <w:rPr>
+                <w:rFonts w:ascii="Times New Roman" w:eastAsia="Times New Roman" w:hAnsi="Times New Roman" w:cs="Times New Roman"/>
+              </w:rPr>
+            </w:pPr>
+            <w:r>
+              <w:rPr>
+                <w:rFonts w:ascii="Times New Roman" w:hAnsi="Times New Roman" w:cs="Times New Roman"/>
+                <w:b/>
+              </w:rPr>
+              <w:t>Thực hiện bởi</w:t>
+            </w:r>
+          </w:p>
+        </w:tc>
+        <w:tc>
+          <w:tcPr>
+            <w:tcW w:w="4683" w:type="dxa"/>
+            <w:tcBorders>
+              <w:top w:val="single" w:sz="4" w:space="0" w:color="auto"/>
+              <w:left w:val="single" w:sz="4" w:space="0" w:color="auto"/>
+              <w:bottom w:val="single" w:sz="4" w:space="0" w:color="auto"/>
+              <w:right w:val="single" w:sz="4" w:space="0" w:color="auto"/>
+            </w:tcBorders>
+            <w:tcMar>
+              <w:top w:w="100" w:type="dxa"/>
+              <w:left w:w="100" w:type="dxa"/>
+              <w:bottom w:w="100" w:type="dxa"/>
+              <w:right w:w="100" w:type="dxa"/>
+            </w:tcMar>
+          </w:tcPr>
+          <w:p>
+            <w:pPr>
+              <w:spacing w:line="240" w:lineRule="auto"/>
+              <w:rPr>
+                <w:rFonts w:ascii="Times New Roman" w:eastAsia="Times New Roman" w:hAnsi="Times New Roman" w:cs="Times New Roman"/>
+              </w:rPr>
+            </w:pPr>
+            <w:r>
+              <w:rPr>
+                <w:rFonts w:ascii="Times New Roman" w:hAnsi="Times New Roman" w:cs="Times New Roman"/>
+                <w:b/>
+              </w:rPr>
+              <w:t>Hành động</w:t>
+            </w:r>
+          </w:p>
+        </w:tc>
+      </w:tr>
+      <w:tr>
+        <w:trPr>
+          <w:trHeight w:val="420"/>
+        </w:trPr>
+        <w:tc>
+          <w:tcPr>
+            <w:tcW w:w="2059" w:type="dxa"/>
+            <w:vMerge/>
+            <w:tcBorders>
+              <w:left w:val="single" w:sz="4" w:space="0" w:color="auto"/>
+              <w:right w:val="single" w:sz="4" w:space="0" w:color="auto"/>
+            </w:tcBorders>
+            <w:tcMar>
+              <w:top w:w="100" w:type="dxa"/>
+              <w:left w:w="100" w:type="dxa"/>
+              <w:bottom w:w="100" w:type="dxa"/>
+              <w:right w:w="100" w:type="dxa"/>
+            </w:tcMar>
+          </w:tcPr>
+          <w:p>
+            <w:pPr>
+              <w:widowControl w:val="0"/>
+              <w:rPr>
+                <w:rFonts w:ascii="Times New Roman" w:eastAsia="Times New Roman" w:hAnsi="Times New Roman" w:cs="Times New Roman"/>
+              </w:rPr>
+            </w:pPr>
+          </w:p>
+        </w:tc>
+        <w:tc>
+          <w:tcPr>
+            <w:tcW w:w="755" w:type="dxa"/>
+            <w:tcBorders>
+              <w:top w:val="single" w:sz="4" w:space="0" w:color="auto"/>
+              <w:left w:val="single" w:sz="4" w:space="0" w:color="auto"/>
+              <w:bottom w:val="single" w:sz="4" w:space="0" w:color="auto"/>
+              <w:right w:val="single" w:sz="4" w:space="0" w:color="auto"/>
+            </w:tcBorders>
+            <w:tcMar>
+              <w:top w:w="100" w:type="dxa"/>
+              <w:left w:w="100" w:type="dxa"/>
+              <w:bottom w:w="100" w:type="dxa"/>
+              <w:right w:w="100" w:type="dxa"/>
+            </w:tcMar>
+          </w:tcPr>
+          <w:p>
+            <w:pPr>
+              <w:spacing w:line="240" w:lineRule="auto"/>
+              <w:rPr>
+                <w:rFonts w:ascii="Times New Roman" w:eastAsia="Times New Roman" w:hAnsi="Times New Roman" w:cs="Times New Roman"/>
+              </w:rPr>
+            </w:pPr>
+            <w:r>
+              <w:rPr>
+                <w:rFonts w:ascii="Times New Roman" w:hAnsi="Times New Roman" w:cs="Times New Roman"/>
+              </w:rPr>
+              <w:t>1.</w:t>
+            </w:r>
+          </w:p>
+        </w:tc>
+        <w:tc>
+          <w:tcPr>
+            <w:tcW w:w="1843" w:type="dxa"/>
+            <w:tcBorders>
+              <w:top w:val="single" w:sz="4" w:space="0" w:color="auto"/>
+              <w:left w:val="single" w:sz="4" w:space="0" w:color="auto"/>
+              <w:bottom w:val="single" w:sz="4" w:space="0" w:color="auto"/>
+              <w:right w:val="single" w:sz="4" w:space="0" w:color="auto"/>
+            </w:tcBorders>
+            <w:tcMar>
+              <w:top w:w="100" w:type="dxa"/>
+              <w:left w:w="100" w:type="dxa"/>
+              <w:bottom w:w="100" w:type="dxa"/>
+              <w:right w:w="100" w:type="dxa"/>
+            </w:tcMar>
+          </w:tcPr>
+          <w:p>
+            <w:pPr>
+              <w:spacing w:line="240" w:lineRule="auto"/>
+              <w:rPr>
+                <w:rFonts w:ascii="Times New Roman" w:eastAsia="Times New Roman" w:hAnsi="Times New Roman" w:cs="Times New Roman"/>
+              </w:rPr>
+            </w:pPr>
+            <w:r>
+              <w:rPr>
+                <w:rFonts w:ascii="Times New Roman" w:hAnsi="Times New Roman" w:cs="Times New Roman"/>
+              </w:rPr>
+              <w:t>Khách hàng</w:t>
+            </w:r>
+          </w:p>
+        </w:tc>
+        <w:tc>
+          <w:tcPr>
+            <w:tcW w:w="4683" w:type="dxa"/>
+            <w:tcBorders>
+              <w:top w:val="single" w:sz="4" w:space="0" w:color="auto"/>
+              <w:left w:val="single" w:sz="4" w:space="0" w:color="auto"/>
+              <w:bottom w:val="single" w:sz="4" w:space="0" w:color="auto"/>
+              <w:right w:val="single" w:sz="4" w:space="0" w:color="auto"/>
+            </w:tcBorders>
+            <w:tcMar>
+              <w:top w:w="100" w:type="dxa"/>
+              <w:left w:w="100" w:type="dxa"/>
+              <w:bottom w:w="100" w:type="dxa"/>
+              <w:right w:w="100" w:type="dxa"/>
+            </w:tcMar>
+          </w:tcPr>
+          <w:p>
+            <w:pPr>
+              <w:spacing w:line="240" w:lineRule="auto"/>
+              <w:rPr>
+                <w:rFonts w:ascii="Times New Roman" w:eastAsia="Times New Roman" w:hAnsi="Times New Roman" w:cs="Times New Roman"/>
+              </w:rPr>
+            </w:pPr>
+            <w:r>
+              <w:rPr>
+                <w:rFonts w:ascii="Times New Roman" w:eastAsia="Times New Roman" w:hAnsi="Times New Roman" w:cs="Times New Roman"/>
+              </w:rPr>
+              <w:t xml:space="preserve">Khách hàng </w:t>
+            </w:r>
+            <w:r>
+              <w:rPr>
+                <w:rFonts w:ascii="Times New Roman" w:eastAsia="Times New Roman" w:hAnsi="Times New Roman" w:cs="Times New Roman"/>
+              </w:rPr>
+              <w:t>điền thông tin để tìm vé (mô tả chi tiết bên dưới)</w:t>
+            </w:r>
+          </w:p>
+        </w:tc>
+      </w:tr>
+      <w:tr>
+        <w:trPr>
+          <w:trHeight w:val="420"/>
+        </w:trPr>
+        <w:tc>
+          <w:tcPr>
+            <w:tcW w:w="2059" w:type="dxa"/>
+            <w:vMerge/>
+            <w:tcBorders>
+              <w:left w:val="single" w:sz="4" w:space="0" w:color="auto"/>
+              <w:right w:val="single" w:sz="4" w:space="0" w:color="auto"/>
+            </w:tcBorders>
+            <w:tcMar>
+              <w:top w:w="100" w:type="dxa"/>
+              <w:left w:w="100" w:type="dxa"/>
+              <w:bottom w:w="100" w:type="dxa"/>
+              <w:right w:w="100" w:type="dxa"/>
+            </w:tcMar>
+          </w:tcPr>
+          <w:p>
+            <w:pPr>
+              <w:widowControl w:val="0"/>
+              <w:rPr>
+                <w:rFonts w:ascii="Times New Roman" w:eastAsia="Times New Roman" w:hAnsi="Times New Roman" w:cs="Times New Roman"/>
+              </w:rPr>
+            </w:pPr>
+          </w:p>
+        </w:tc>
+        <w:tc>
+          <w:tcPr>
+            <w:tcW w:w="755" w:type="dxa"/>
+            <w:tcBorders>
+              <w:top w:val="single" w:sz="4" w:space="0" w:color="auto"/>
+              <w:left w:val="single" w:sz="4" w:space="0" w:color="auto"/>
+              <w:bottom w:val="single" w:sz="4" w:space="0" w:color="auto"/>
+              <w:right w:val="single" w:sz="4" w:space="0" w:color="auto"/>
+            </w:tcBorders>
+            <w:tcMar>
+              <w:top w:w="100" w:type="dxa"/>
+              <w:left w:w="100" w:type="dxa"/>
+              <w:bottom w:w="100" w:type="dxa"/>
+              <w:right w:w="100" w:type="dxa"/>
+            </w:tcMar>
+          </w:tcPr>
+          <w:p>
+            <w:pPr>
+              <w:spacing w:line="240" w:lineRule="auto"/>
+              <w:rPr>
+                <w:rFonts w:ascii="Times New Roman" w:eastAsia="Times New Roman" w:hAnsi="Times New Roman" w:cs="Times New Roman"/>
+              </w:rPr>
+            </w:pPr>
+            <w:r>
+              <w:rPr>
+                <w:rFonts w:ascii="Times New Roman" w:hAnsi="Times New Roman" w:cs="Times New Roman"/>
+              </w:rPr>
+              <w:t>2.</w:t>
+            </w:r>
+          </w:p>
+        </w:tc>
+        <w:tc>
+          <w:tcPr>
+            <w:tcW w:w="1843" w:type="dxa"/>
+            <w:tcBorders>
+              <w:top w:val="single" w:sz="4" w:space="0" w:color="auto"/>
+              <w:left w:val="single" w:sz="4" w:space="0" w:color="auto"/>
+              <w:bottom w:val="single" w:sz="4" w:space="0" w:color="auto"/>
+              <w:right w:val="single" w:sz="4" w:space="0" w:color="auto"/>
+            </w:tcBorders>
+            <w:tcMar>
+              <w:top w:w="100" w:type="dxa"/>
+              <w:left w:w="100" w:type="dxa"/>
+              <w:bottom w:w="100" w:type="dxa"/>
+              <w:right w:w="100" w:type="dxa"/>
+            </w:tcMar>
+          </w:tcPr>
+          <w:p>
+            <w:pPr>
+              <w:spacing w:line="240" w:lineRule="auto"/>
+              <w:rPr>
+                <w:rFonts w:ascii="Times New Roman" w:eastAsia="Times New Roman" w:hAnsi="Times New Roman" w:cs="Times New Roman"/>
+              </w:rPr>
+            </w:pPr>
+            <w:r>
+              <w:rPr>
+                <w:rFonts w:ascii="Times New Roman" w:hAnsi="Times New Roman" w:cs="Times New Roman"/>
+              </w:rPr>
+              <w:t>Khách hàng</w:t>
+            </w:r>
+          </w:p>
+        </w:tc>
+        <w:tc>
+          <w:tcPr>
+            <w:tcW w:w="4683" w:type="dxa"/>
+            <w:tcBorders>
+              <w:top w:val="single" w:sz="4" w:space="0" w:color="auto"/>
+              <w:left w:val="single" w:sz="4" w:space="0" w:color="auto"/>
+              <w:bottom w:val="single" w:sz="4" w:space="0" w:color="auto"/>
+              <w:right w:val="single" w:sz="4" w:space="0" w:color="auto"/>
+            </w:tcBorders>
+            <w:tcMar>
+              <w:top w:w="100" w:type="dxa"/>
+              <w:left w:w="100" w:type="dxa"/>
+              <w:bottom w:w="100" w:type="dxa"/>
+              <w:right w:w="100" w:type="dxa"/>
+            </w:tcMar>
+          </w:tcPr>
+          <w:p>
+            <w:pPr>
+              <w:spacing w:line="240" w:lineRule="auto"/>
+              <w:rPr>
+                <w:rFonts w:ascii="Times New Roman" w:eastAsia="Times New Roman" w:hAnsi="Times New Roman" w:cs="Times New Roman"/>
+              </w:rPr>
+            </w:pPr>
+            <w:r>
+              <w:rPr>
+                <w:rFonts w:ascii="Times New Roman" w:eastAsia="Times New Roman" w:hAnsi="Times New Roman" w:cs="Times New Roman"/>
+              </w:rPr>
+              <w:t xml:space="preserve">Khách hàng </w:t>
+            </w:r>
+            <w:r>
+              <w:rPr>
+                <w:rFonts w:ascii="Times New Roman" w:eastAsia="Times New Roman" w:hAnsi="Times New Roman" w:cs="Times New Roman"/>
+              </w:rPr>
+              <w:t>nhấn nút “Tìm vé”</w:t>
+            </w:r>
+          </w:p>
+        </w:tc>
+      </w:tr>
+      <w:tr>
+        <w:trPr>
+          <w:trHeight w:val="420"/>
+        </w:trPr>
+        <w:tc>
+          <w:tcPr>
+            <w:tcW w:w="2059" w:type="dxa"/>
+            <w:vMerge/>
+            <w:tcBorders>
+              <w:left w:val="single" w:sz="4" w:space="0" w:color="auto"/>
+              <w:right w:val="single" w:sz="4" w:space="0" w:color="auto"/>
+            </w:tcBorders>
+            <w:tcMar>
+              <w:top w:w="100" w:type="dxa"/>
+              <w:left w:w="100" w:type="dxa"/>
+              <w:bottom w:w="100" w:type="dxa"/>
+              <w:right w:w="100" w:type="dxa"/>
+            </w:tcMar>
+          </w:tcPr>
+          <w:p>
+            <w:pPr>
+              <w:widowControl w:val="0"/>
+              <w:rPr>
+                <w:rFonts w:ascii="Times New Roman" w:eastAsia="Times New Roman" w:hAnsi="Times New Roman" w:cs="Times New Roman"/>
+              </w:rPr>
+            </w:pPr>
+          </w:p>
+        </w:tc>
+        <w:tc>
+          <w:tcPr>
+            <w:tcW w:w="755" w:type="dxa"/>
+            <w:tcBorders>
+              <w:top w:val="single" w:sz="4" w:space="0" w:color="auto"/>
+              <w:left w:val="single" w:sz="4" w:space="0" w:color="auto"/>
+              <w:bottom w:val="single" w:sz="4" w:space="0" w:color="auto"/>
+              <w:right w:val="single" w:sz="4" w:space="0" w:color="auto"/>
+            </w:tcBorders>
+            <w:tcMar>
+              <w:top w:w="100" w:type="dxa"/>
+              <w:left w:w="100" w:type="dxa"/>
+              <w:bottom w:w="100" w:type="dxa"/>
+              <w:right w:w="100" w:type="dxa"/>
+            </w:tcMar>
+          </w:tcPr>
+          <w:p>
+            <w:pPr>
+              <w:spacing w:line="240" w:lineRule="auto"/>
+              <w:rPr>
+                <w:rFonts w:ascii="Times New Roman" w:hAnsi="Times New Roman" w:cs="Times New Roman"/>
+              </w:rPr>
+            </w:pPr>
+            <w:r>
+              <w:rPr>
+                <w:rFonts w:ascii="Times New Roman" w:hAnsi="Times New Roman" w:cs="Times New Roman"/>
+              </w:rPr>
+              <w:t>3.</w:t>
+            </w:r>
+          </w:p>
+        </w:tc>
+        <w:tc>
+          <w:tcPr>
+            <w:tcW w:w="1843" w:type="dxa"/>
+            <w:tcBorders>
+              <w:top w:val="single" w:sz="4" w:space="0" w:color="auto"/>
+              <w:left w:val="single" w:sz="4" w:space="0" w:color="auto"/>
+              <w:bottom w:val="single" w:sz="4" w:space="0" w:color="auto"/>
+              <w:right w:val="single" w:sz="4" w:space="0" w:color="auto"/>
+            </w:tcBorders>
+            <w:tcMar>
+              <w:top w:w="100" w:type="dxa"/>
+              <w:left w:w="100" w:type="dxa"/>
+              <w:bottom w:w="100" w:type="dxa"/>
+              <w:right w:w="100" w:type="dxa"/>
+            </w:tcMar>
+          </w:tcPr>
+          <w:p>
+            <w:pPr>
+              <w:spacing w:line="240" w:lineRule="auto"/>
+              <w:rPr>
+                <w:rFonts w:ascii="Times New Roman" w:hAnsi="Times New Roman" w:cs="Times New Roman"/>
+              </w:rPr>
+            </w:pPr>
+            <w:r>
+              <w:rPr>
+                <w:rFonts w:ascii="Times New Roman" w:hAnsi="Times New Roman" w:cs="Times New Roman"/>
+              </w:rPr>
+              <w:t>Hệ thống</w:t>
+            </w:r>
+          </w:p>
+        </w:tc>
+        <w:tc>
+          <w:tcPr>
+            <w:tcW w:w="4683" w:type="dxa"/>
+            <w:tcBorders>
+              <w:top w:val="single" w:sz="4" w:space="0" w:color="auto"/>
+              <w:left w:val="single" w:sz="4" w:space="0" w:color="auto"/>
+              <w:bottom w:val="single" w:sz="4" w:space="0" w:color="auto"/>
+              <w:right w:val="single" w:sz="4" w:space="0" w:color="auto"/>
+            </w:tcBorders>
+            <w:tcMar>
+              <w:top w:w="100" w:type="dxa"/>
+              <w:left w:w="100" w:type="dxa"/>
+              <w:bottom w:w="100" w:type="dxa"/>
+              <w:right w:w="100" w:type="dxa"/>
+            </w:tcMar>
+          </w:tcPr>
+          <w:p>
+            <w:pPr>
+              <w:spacing w:line="240" w:lineRule="auto"/>
+              <w:rPr>
+                <w:rFonts w:ascii="Times New Roman" w:eastAsia="Times New Roman" w:hAnsi="Times New Roman" w:cs="Times New Roman"/>
+              </w:rPr>
+            </w:pPr>
+            <w:r>
+              <w:rPr>
+                <w:rFonts w:ascii="Times New Roman" w:eastAsia="Times New Roman" w:hAnsi="Times New Roman" w:cs="Times New Roman"/>
+              </w:rPr>
+              <w:t>Xác thực người dùng</w:t>
+            </w:r>
+            <w:r>
+              <w:rPr>
+                <w:rFonts w:ascii="Times New Roman" w:eastAsia="Times New Roman" w:hAnsi="Times New Roman" w:cs="Times New Roman"/>
+              </w:rPr>
+              <w:t>.</w:t>
+            </w:r>
+          </w:p>
+        </w:tc>
+      </w:tr>
+      <w:tr>
+        <w:trPr>
+          <w:trHeight w:val="420"/>
+        </w:trPr>
+        <w:tc>
+          <w:tcPr>
+            <w:tcW w:w="2059" w:type="dxa"/>
+            <w:vMerge/>
+            <w:tcBorders>
+              <w:left w:val="single" w:sz="4" w:space="0" w:color="auto"/>
+              <w:right w:val="single" w:sz="4" w:space="0" w:color="auto"/>
+            </w:tcBorders>
+            <w:tcMar>
+              <w:top w:w="100" w:type="dxa"/>
+              <w:left w:w="100" w:type="dxa"/>
+              <w:bottom w:w="100" w:type="dxa"/>
+              <w:right w:w="100" w:type="dxa"/>
+            </w:tcMar>
+          </w:tcPr>
+          <w:p>
+            <w:pPr>
+              <w:widowControl w:val="0"/>
+              <w:rPr>
+                <w:rFonts w:ascii="Times New Roman" w:eastAsia="Times New Roman" w:hAnsi="Times New Roman" w:cs="Times New Roman"/>
+              </w:rPr>
+            </w:pPr>
+          </w:p>
+        </w:tc>
+        <w:tc>
+          <w:tcPr>
+            <w:tcW w:w="755" w:type="dxa"/>
+            <w:tcBorders>
+              <w:top w:val="single" w:sz="4" w:space="0" w:color="auto"/>
+              <w:left w:val="single" w:sz="4" w:space="0" w:color="auto"/>
+              <w:bottom w:val="single" w:sz="4" w:space="0" w:color="auto"/>
+              <w:right w:val="single" w:sz="4" w:space="0" w:color="auto"/>
+            </w:tcBorders>
+            <w:tcMar>
+              <w:top w:w="100" w:type="dxa"/>
+              <w:left w:w="100" w:type="dxa"/>
+              <w:bottom w:w="100" w:type="dxa"/>
+              <w:right w:w="100" w:type="dxa"/>
+            </w:tcMar>
+          </w:tcPr>
+          <w:p>
+            <w:pPr>
+              <w:spacing w:line="240" w:lineRule="auto"/>
+              <w:rPr>
+                <w:rFonts w:ascii="Times New Roman" w:hAnsi="Times New Roman" w:cs="Times New Roman"/>
+              </w:rPr>
+            </w:pPr>
+            <w:r>
+              <w:rPr>
+                <w:rFonts w:ascii="Times New Roman" w:hAnsi="Times New Roman" w:cs="Times New Roman"/>
+              </w:rPr>
+              <w:t>4.</w:t>
+            </w:r>
+          </w:p>
+        </w:tc>
+        <w:tc>
+          <w:tcPr>
+            <w:tcW w:w="1843" w:type="dxa"/>
+            <w:tcBorders>
+              <w:top w:val="single" w:sz="4" w:space="0" w:color="auto"/>
+              <w:left w:val="single" w:sz="4" w:space="0" w:color="auto"/>
+              <w:bottom w:val="single" w:sz="4" w:space="0" w:color="auto"/>
+              <w:right w:val="single" w:sz="4" w:space="0" w:color="auto"/>
+            </w:tcBorders>
+            <w:tcMar>
+              <w:top w:w="100" w:type="dxa"/>
+              <w:left w:w="100" w:type="dxa"/>
+              <w:bottom w:w="100" w:type="dxa"/>
+              <w:right w:w="100" w:type="dxa"/>
+            </w:tcMar>
+          </w:tcPr>
+          <w:p>
+            <w:pPr>
+              <w:spacing w:line="240" w:lineRule="auto"/>
+              <w:rPr>
+                <w:rFonts w:ascii="Times New Roman" w:hAnsi="Times New Roman" w:cs="Times New Roman"/>
+              </w:rPr>
+            </w:pPr>
+            <w:r>
+              <w:rPr>
+                <w:rFonts w:ascii="Times New Roman" w:hAnsi="Times New Roman" w:cs="Times New Roman"/>
+              </w:rPr>
+              <w:t>Khách</w:t>
+            </w:r>
+            <w:r>
+              <w:rPr>
+                <w:rFonts w:ascii="Times New Roman" w:hAnsi="Times New Roman" w:cs="Times New Roman"/>
+              </w:rPr>
+              <w:t xml:space="preserve"> hàng</w:t>
+            </w:r>
+          </w:p>
+        </w:tc>
+        <w:tc>
+          <w:tcPr>
+            <w:tcW w:w="4683" w:type="dxa"/>
+            <w:tcBorders>
+              <w:top w:val="single" w:sz="4" w:space="0" w:color="auto"/>
+              <w:left w:val="single" w:sz="4" w:space="0" w:color="auto"/>
+              <w:bottom w:val="single" w:sz="4" w:space="0" w:color="auto"/>
+              <w:right w:val="single" w:sz="4" w:space="0" w:color="auto"/>
+            </w:tcBorders>
+            <w:tcMar>
+              <w:top w:w="100" w:type="dxa"/>
+              <w:left w:w="100" w:type="dxa"/>
+              <w:bottom w:w="100" w:type="dxa"/>
+              <w:right w:w="100" w:type="dxa"/>
+            </w:tcMar>
+          </w:tcPr>
+          <w:p>
+            <w:pPr>
+              <w:spacing w:line="240" w:lineRule="auto"/>
+              <w:rPr>
+                <w:rFonts w:ascii="Times New Roman" w:eastAsia="Times New Roman" w:hAnsi="Times New Roman" w:cs="Times New Roman"/>
+              </w:rPr>
+            </w:pPr>
+            <w:r>
+              <w:rPr>
+                <w:rFonts w:ascii="Times New Roman" w:eastAsia="Times New Roman" w:hAnsi="Times New Roman" w:cs="Times New Roman"/>
+              </w:rPr>
+              <w:t>Khách hàng xác thực là người</w:t>
+            </w:r>
+          </w:p>
+        </w:tc>
+      </w:tr>
+      <w:tr>
+        <w:trPr>
+          <w:trHeight w:val="420"/>
+        </w:trPr>
+        <w:tc>
+          <w:tcPr>
+            <w:tcW w:w="2059" w:type="dxa"/>
+            <w:vMerge/>
+            <w:tcBorders>
+              <w:left w:val="single" w:sz="4" w:space="0" w:color="auto"/>
+              <w:right w:val="single" w:sz="4" w:space="0" w:color="auto"/>
+            </w:tcBorders>
+            <w:tcMar>
+              <w:top w:w="100" w:type="dxa"/>
+              <w:left w:w="100" w:type="dxa"/>
+              <w:bottom w:w="100" w:type="dxa"/>
+              <w:right w:w="100" w:type="dxa"/>
+            </w:tcMar>
+          </w:tcPr>
+          <w:p>
+            <w:pPr>
+              <w:widowControl w:val="0"/>
+              <w:rPr>
+                <w:rFonts w:ascii="Times New Roman" w:eastAsia="Times New Roman" w:hAnsi="Times New Roman" w:cs="Times New Roman"/>
+              </w:rPr>
+            </w:pPr>
+          </w:p>
+        </w:tc>
+        <w:tc>
+          <w:tcPr>
+            <w:tcW w:w="755" w:type="dxa"/>
+            <w:tcBorders>
+              <w:top w:val="single" w:sz="4" w:space="0" w:color="auto"/>
+              <w:left w:val="single" w:sz="4" w:space="0" w:color="auto"/>
+              <w:bottom w:val="single" w:sz="4" w:space="0" w:color="auto"/>
+              <w:right w:val="single" w:sz="4" w:space="0" w:color="auto"/>
+            </w:tcBorders>
+            <w:tcMar>
+              <w:top w:w="100" w:type="dxa"/>
+              <w:left w:w="100" w:type="dxa"/>
+              <w:bottom w:w="100" w:type="dxa"/>
+              <w:right w:w="100" w:type="dxa"/>
+            </w:tcMar>
+          </w:tcPr>
+          <w:p>
+            <w:pPr>
+              <w:spacing w:line="240" w:lineRule="auto"/>
+              <w:rPr>
+                <w:rFonts w:ascii="Times New Roman" w:hAnsi="Times New Roman" w:cs="Times New Roman"/>
+              </w:rPr>
+            </w:pPr>
+            <w:r>
+              <w:rPr>
+                <w:rFonts w:ascii="Times New Roman" w:hAnsi="Times New Roman" w:cs="Times New Roman"/>
+              </w:rPr>
+              <w:t>5.</w:t>
+            </w:r>
+          </w:p>
+        </w:tc>
+        <w:tc>
+          <w:tcPr>
+            <w:tcW w:w="1843" w:type="dxa"/>
+            <w:tcBorders>
+              <w:top w:val="single" w:sz="4" w:space="0" w:color="auto"/>
+              <w:left w:val="single" w:sz="4" w:space="0" w:color="auto"/>
+              <w:bottom w:val="single" w:sz="4" w:space="0" w:color="auto"/>
+              <w:right w:val="single" w:sz="4" w:space="0" w:color="auto"/>
+            </w:tcBorders>
+            <w:tcMar>
+              <w:top w:w="100" w:type="dxa"/>
+              <w:left w:w="100" w:type="dxa"/>
+              <w:bottom w:w="100" w:type="dxa"/>
+              <w:right w:w="100" w:type="dxa"/>
+            </w:tcMar>
+          </w:tcPr>
+          <w:p>
+            <w:pPr>
+              <w:spacing w:line="240" w:lineRule="auto"/>
+              <w:rPr>
+                <w:rFonts w:ascii="Times New Roman" w:hAnsi="Times New Roman" w:cs="Times New Roman"/>
+              </w:rPr>
+            </w:pPr>
+            <w:r>
+              <w:rPr>
+                <w:rFonts w:ascii="Times New Roman" w:hAnsi="Times New Roman" w:cs="Times New Roman"/>
+              </w:rPr>
+              <w:t>Hệ thống</w:t>
+            </w:r>
+          </w:p>
+        </w:tc>
+        <w:tc>
+          <w:tcPr>
+            <w:tcW w:w="4683" w:type="dxa"/>
+            <w:tcBorders>
+              <w:top w:val="single" w:sz="4" w:space="0" w:color="auto"/>
+              <w:left w:val="single" w:sz="4" w:space="0" w:color="auto"/>
+              <w:bottom w:val="single" w:sz="4" w:space="0" w:color="auto"/>
+              <w:right w:val="single" w:sz="4" w:space="0" w:color="auto"/>
+            </w:tcBorders>
+            <w:tcMar>
+              <w:top w:w="100" w:type="dxa"/>
+              <w:left w:w="100" w:type="dxa"/>
+              <w:bottom w:w="100" w:type="dxa"/>
+              <w:right w:w="100" w:type="dxa"/>
+            </w:tcMar>
+          </w:tcPr>
+          <w:p>
+            <w:pPr>
+              <w:spacing w:line="240" w:lineRule="auto"/>
+              <w:rPr>
+                <w:rFonts w:ascii="Times New Roman" w:eastAsia="Times New Roman" w:hAnsi="Times New Roman" w:cs="Times New Roman"/>
+              </w:rPr>
+            </w:pPr>
+            <w:r>
+              <w:rPr>
+                <w:rFonts w:ascii="Times New Roman" w:eastAsia="Times New Roman" w:hAnsi="Times New Roman" w:cs="Times New Roman"/>
+              </w:rPr>
+              <w:t>Hệ thống hiển thị danh sách vé phù hợp</w:t>
+            </w:r>
+            <w:r>
+              <w:rPr>
+                <w:rFonts w:ascii="Times New Roman" w:eastAsia="Times New Roman" w:hAnsi="Times New Roman" w:cs="Times New Roman"/>
+              </w:rPr>
+              <w:t>.</w:t>
+            </w:r>
+          </w:p>
+        </w:tc>
+      </w:tr>
+      <w:tr>
+        <w:trPr>
+          <w:trHeight w:val="420"/>
+        </w:trPr>
+        <w:tc>
+          <w:tcPr>
+            <w:tcW w:w="2059" w:type="dxa"/>
+            <w:tcBorders>
+              <w:left w:val="single" w:sz="4" w:space="0" w:color="auto"/>
+              <w:right w:val="single" w:sz="4" w:space="0" w:color="auto"/>
+            </w:tcBorders>
+            <w:tcMar>
+              <w:top w:w="100" w:type="dxa"/>
+              <w:left w:w="100" w:type="dxa"/>
+              <w:bottom w:w="100" w:type="dxa"/>
+              <w:right w:w="100" w:type="dxa"/>
+            </w:tcMar>
+          </w:tcPr>
+          <w:p>
+            <w:pPr>
+              <w:widowControl w:val="0"/>
+              <w:rPr>
+                <w:rFonts w:ascii="Times New Roman" w:eastAsia="Times New Roman" w:hAnsi="Times New Roman" w:cs="Times New Roman"/>
+                <w:b/>
+                <w:bCs/>
+              </w:rPr>
+            </w:pPr>
+            <w:r>
+              <w:rPr>
+                <w:rFonts w:ascii="Times New Roman" w:eastAsia="Times New Roman" w:hAnsi="Times New Roman" w:cs="Times New Roman"/>
+                <w:b/>
+                <w:bCs/>
+              </w:rPr>
+              <w:t xml:space="preserve">Luồn sự kiện thay </w:t>
+            </w:r>
+            <w:r>
+              <w:rPr>
+                <w:rFonts w:ascii="Times New Roman" w:eastAsia="Times New Roman" w:hAnsi="Times New Roman" w:cs="Times New Roman"/>
+                <w:b/>
+                <w:bCs/>
+              </w:rPr>
+              <w:lastRenderedPageBreak/>
+              <w:t>thế</w:t>
+            </w:r>
+          </w:p>
+        </w:tc>
+        <w:tc>
+          <w:tcPr>
+            <w:tcW w:w="755" w:type="dxa"/>
+            <w:tcBorders>
+              <w:top w:val="single" w:sz="4" w:space="0" w:color="auto"/>
+              <w:left w:val="single" w:sz="4" w:space="0" w:color="auto"/>
+              <w:bottom w:val="single" w:sz="4" w:space="0" w:color="auto"/>
+              <w:right w:val="single" w:sz="4" w:space="0" w:color="auto"/>
+            </w:tcBorders>
+            <w:tcMar>
+              <w:top w:w="100" w:type="dxa"/>
+              <w:left w:w="100" w:type="dxa"/>
+              <w:bottom w:w="100" w:type="dxa"/>
+              <w:right w:w="100" w:type="dxa"/>
+            </w:tcMar>
+          </w:tcPr>
+          <w:p>
+            <w:pPr>
+              <w:spacing w:line="240" w:lineRule="auto"/>
+              <w:rPr>
+                <w:rFonts w:ascii="Times New Roman" w:hAnsi="Times New Roman" w:cs="Times New Roman"/>
+                <w:b/>
+                <w:bCs/>
+              </w:rPr>
+            </w:pPr>
+            <w:r>
+              <w:rPr>
+                <w:rFonts w:ascii="Times New Roman" w:hAnsi="Times New Roman" w:cs="Times New Roman"/>
+                <w:b/>
+                <w:bCs/>
+              </w:rPr>
+              <w:lastRenderedPageBreak/>
+              <w:t>STT</w:t>
+            </w:r>
+          </w:p>
+        </w:tc>
+        <w:tc>
+          <w:tcPr>
+            <w:tcW w:w="1843" w:type="dxa"/>
+            <w:tcBorders>
+              <w:top w:val="single" w:sz="4" w:space="0" w:color="auto"/>
+              <w:left w:val="single" w:sz="4" w:space="0" w:color="auto"/>
+              <w:bottom w:val="single" w:sz="4" w:space="0" w:color="auto"/>
+              <w:right w:val="single" w:sz="4" w:space="0" w:color="auto"/>
+            </w:tcBorders>
+            <w:tcMar>
+              <w:top w:w="100" w:type="dxa"/>
+              <w:left w:w="100" w:type="dxa"/>
+              <w:bottom w:w="100" w:type="dxa"/>
+              <w:right w:w="100" w:type="dxa"/>
+            </w:tcMar>
+          </w:tcPr>
+          <w:p>
+            <w:pPr>
+              <w:spacing w:line="240" w:lineRule="auto"/>
+              <w:rPr>
+                <w:rFonts w:ascii="Times New Roman" w:hAnsi="Times New Roman" w:cs="Times New Roman"/>
+                <w:b/>
+                <w:bCs/>
+              </w:rPr>
+            </w:pPr>
+            <w:r>
+              <w:rPr>
+                <w:rFonts w:ascii="Times New Roman" w:hAnsi="Times New Roman" w:cs="Times New Roman"/>
+                <w:b/>
+                <w:bCs/>
+              </w:rPr>
+              <w:t>Thực hiện bởi</w:t>
+            </w:r>
+          </w:p>
+        </w:tc>
+        <w:tc>
+          <w:tcPr>
+            <w:tcW w:w="4683" w:type="dxa"/>
+            <w:tcBorders>
+              <w:top w:val="single" w:sz="4" w:space="0" w:color="auto"/>
+              <w:left w:val="single" w:sz="4" w:space="0" w:color="auto"/>
+              <w:bottom w:val="single" w:sz="4" w:space="0" w:color="auto"/>
+              <w:right w:val="single" w:sz="4" w:space="0" w:color="auto"/>
+            </w:tcBorders>
+            <w:tcMar>
+              <w:top w:w="100" w:type="dxa"/>
+              <w:left w:w="100" w:type="dxa"/>
+              <w:bottom w:w="100" w:type="dxa"/>
+              <w:right w:w="100" w:type="dxa"/>
+            </w:tcMar>
+          </w:tcPr>
+          <w:p>
+            <w:pPr>
+              <w:spacing w:line="240" w:lineRule="auto"/>
+              <w:rPr>
+                <w:rFonts w:ascii="Times New Roman" w:eastAsia="Times New Roman" w:hAnsi="Times New Roman" w:cs="Times New Roman"/>
+                <w:b/>
+                <w:bCs/>
+              </w:rPr>
+            </w:pPr>
+            <w:r>
+              <w:rPr>
+                <w:rFonts w:ascii="Times New Roman" w:eastAsia="Times New Roman" w:hAnsi="Times New Roman" w:cs="Times New Roman"/>
+                <w:b/>
+                <w:bCs/>
+              </w:rPr>
+              <w:t>Hành động</w:t>
+            </w:r>
+          </w:p>
+        </w:tc>
+      </w:tr>
+      <w:tr>
+        <w:trPr>
+          <w:trHeight w:val="420"/>
+        </w:trPr>
+        <w:tc>
+          <w:tcPr>
+            <w:tcW w:w="2059" w:type="dxa"/>
+            <w:tcBorders>
+              <w:left w:val="single" w:sz="4" w:space="0" w:color="auto"/>
+              <w:right w:val="single" w:sz="4" w:space="0" w:color="auto"/>
+            </w:tcBorders>
+            <w:tcMar>
+              <w:top w:w="100" w:type="dxa"/>
+              <w:left w:w="100" w:type="dxa"/>
+              <w:bottom w:w="100" w:type="dxa"/>
+              <w:right w:w="100" w:type="dxa"/>
+            </w:tcMar>
+          </w:tcPr>
+          <w:p>
+            <w:pPr>
+              <w:widowControl w:val="0"/>
+              <w:rPr>
+                <w:rFonts w:ascii="Times New Roman" w:eastAsia="Times New Roman" w:hAnsi="Times New Roman" w:cs="Times New Roman"/>
+              </w:rPr>
+            </w:pPr>
+          </w:p>
+        </w:tc>
+        <w:tc>
+          <w:tcPr>
+            <w:tcW w:w="755" w:type="dxa"/>
+            <w:tcBorders>
+              <w:top w:val="single" w:sz="4" w:space="0" w:color="auto"/>
+              <w:left w:val="single" w:sz="4" w:space="0" w:color="auto"/>
+              <w:bottom w:val="single" w:sz="4" w:space="0" w:color="auto"/>
+              <w:right w:val="single" w:sz="4" w:space="0" w:color="auto"/>
+            </w:tcBorders>
+            <w:tcMar>
+              <w:top w:w="100" w:type="dxa"/>
+              <w:left w:w="100" w:type="dxa"/>
+              <w:bottom w:w="100" w:type="dxa"/>
+              <w:right w:w="100" w:type="dxa"/>
+            </w:tcMar>
+          </w:tcPr>
+          <w:p>
+            <w:pPr>
+              <w:spacing w:line="240" w:lineRule="auto"/>
+              <w:rPr>
+                <w:rFonts w:ascii="Times New Roman" w:hAnsi="Times New Roman" w:cs="Times New Roman"/>
+              </w:rPr>
+            </w:pPr>
+            <w:r>
+              <w:rPr>
+                <w:rFonts w:ascii="Times New Roman" w:hAnsi="Times New Roman" w:cs="Times New Roman"/>
+              </w:rPr>
+              <w:t>1.</w:t>
+            </w:r>
+            <w:r>
+              <w:rPr>
+                <w:rFonts w:ascii="Times New Roman" w:hAnsi="Times New Roman" w:cs="Times New Roman"/>
+              </w:rPr>
+              <w:t>a</w:t>
+            </w:r>
+          </w:p>
+        </w:tc>
+        <w:tc>
+          <w:tcPr>
+            <w:tcW w:w="1843" w:type="dxa"/>
+            <w:tcBorders>
+              <w:top w:val="single" w:sz="4" w:space="0" w:color="auto"/>
+              <w:left w:val="single" w:sz="4" w:space="0" w:color="auto"/>
+              <w:bottom w:val="single" w:sz="4" w:space="0" w:color="auto"/>
+              <w:right w:val="single" w:sz="4" w:space="0" w:color="auto"/>
+            </w:tcBorders>
+            <w:tcMar>
+              <w:top w:w="100" w:type="dxa"/>
+              <w:left w:w="100" w:type="dxa"/>
+              <w:bottom w:w="100" w:type="dxa"/>
+              <w:right w:w="100" w:type="dxa"/>
+            </w:tcMar>
+          </w:tcPr>
+          <w:p>
+            <w:pPr>
+              <w:spacing w:line="240" w:lineRule="auto"/>
+              <w:rPr>
+                <w:rFonts w:ascii="Times New Roman" w:hAnsi="Times New Roman" w:cs="Times New Roman"/>
+              </w:rPr>
+            </w:pPr>
+            <w:r>
+              <w:rPr>
+                <w:rFonts w:ascii="Times New Roman" w:hAnsi="Times New Roman" w:cs="Times New Roman"/>
+              </w:rPr>
+              <w:t>Hệ thống</w:t>
+            </w:r>
+          </w:p>
+        </w:tc>
+        <w:tc>
+          <w:tcPr>
+            <w:tcW w:w="4683" w:type="dxa"/>
+            <w:tcBorders>
+              <w:top w:val="single" w:sz="4" w:space="0" w:color="auto"/>
+              <w:left w:val="single" w:sz="4" w:space="0" w:color="auto"/>
+              <w:bottom w:val="single" w:sz="4" w:space="0" w:color="auto"/>
+              <w:right w:val="single" w:sz="4" w:space="0" w:color="auto"/>
+            </w:tcBorders>
+            <w:tcMar>
+              <w:top w:w="100" w:type="dxa"/>
+              <w:left w:w="100" w:type="dxa"/>
+              <w:bottom w:w="100" w:type="dxa"/>
+              <w:right w:w="100" w:type="dxa"/>
+            </w:tcMar>
+          </w:tcPr>
+          <w:p>
+            <w:pPr>
+              <w:spacing w:line="240" w:lineRule="auto"/>
+              <w:rPr>
+                <w:rFonts w:ascii="Times New Roman" w:eastAsia="Times New Roman" w:hAnsi="Times New Roman" w:cs="Times New Roman"/>
+              </w:rPr>
+            </w:pPr>
+            <w:r>
+              <w:rPr>
+                <w:rFonts w:ascii="Times New Roman" w:eastAsia="Times New Roman" w:hAnsi="Times New Roman" w:cs="Times New Roman"/>
+              </w:rPr>
+              <w:t>Thông báo “</w:t>
+            </w:r>
+            <w:r>
+              <w:rPr>
+                <w:rFonts w:ascii="Times New Roman" w:eastAsia="Times New Roman" w:hAnsi="Times New Roman" w:cs="Times New Roman"/>
+              </w:rPr>
+              <w:t>Thông tin điền không chính xác</w:t>
+            </w:r>
+            <w:r>
+              <w:rPr>
+                <w:rFonts w:ascii="Times New Roman" w:eastAsia="Times New Roman" w:hAnsi="Times New Roman" w:cs="Times New Roman"/>
+              </w:rPr>
+              <w:t>”.</w:t>
+            </w:r>
+          </w:p>
+        </w:tc>
+      </w:tr>
+      <w:tr>
+        <w:trPr>
+          <w:trHeight w:val="420"/>
+        </w:trPr>
+        <w:tc>
+          <w:tcPr>
+            <w:tcW w:w="2059" w:type="dxa"/>
+            <w:tcBorders>
+              <w:left w:val="single" w:sz="4" w:space="0" w:color="auto"/>
+              <w:right w:val="single" w:sz="4" w:space="0" w:color="auto"/>
+            </w:tcBorders>
+            <w:tcMar>
+              <w:top w:w="100" w:type="dxa"/>
+              <w:left w:w="100" w:type="dxa"/>
+              <w:bottom w:w="100" w:type="dxa"/>
+              <w:right w:w="100" w:type="dxa"/>
+            </w:tcMar>
+          </w:tcPr>
+          <w:p>
+            <w:pPr>
+              <w:widowControl w:val="0"/>
+              <w:rPr>
+                <w:rFonts w:ascii="Times New Roman" w:eastAsia="Times New Roman" w:hAnsi="Times New Roman" w:cs="Times New Roman"/>
+              </w:rPr>
+            </w:pPr>
+          </w:p>
+        </w:tc>
+        <w:tc>
+          <w:tcPr>
+            <w:tcW w:w="755" w:type="dxa"/>
+            <w:tcBorders>
+              <w:top w:val="single" w:sz="4" w:space="0" w:color="auto"/>
+              <w:left w:val="single" w:sz="4" w:space="0" w:color="auto"/>
+              <w:bottom w:val="single" w:sz="4" w:space="0" w:color="auto"/>
+              <w:right w:val="single" w:sz="4" w:space="0" w:color="auto"/>
+            </w:tcBorders>
+            <w:tcMar>
+              <w:top w:w="100" w:type="dxa"/>
+              <w:left w:w="100" w:type="dxa"/>
+              <w:bottom w:w="100" w:type="dxa"/>
+              <w:right w:w="100" w:type="dxa"/>
+            </w:tcMar>
+          </w:tcPr>
+          <w:p>
+            <w:pPr>
+              <w:spacing w:line="240" w:lineRule="auto"/>
+              <w:rPr>
+                <w:rFonts w:ascii="Times New Roman" w:hAnsi="Times New Roman" w:cs="Times New Roman"/>
+              </w:rPr>
+            </w:pPr>
+            <w:r>
+              <w:rPr>
+                <w:rFonts w:ascii="Times New Roman" w:hAnsi="Times New Roman" w:cs="Times New Roman"/>
+              </w:rPr>
+              <w:t>4</w:t>
+            </w:r>
+            <w:r>
+              <w:rPr>
+                <w:rFonts w:ascii="Times New Roman" w:hAnsi="Times New Roman" w:cs="Times New Roman"/>
+              </w:rPr>
+              <w:t>.</w:t>
+            </w:r>
+            <w:r>
+              <w:rPr>
+                <w:rFonts w:ascii="Times New Roman" w:hAnsi="Times New Roman" w:cs="Times New Roman"/>
+              </w:rPr>
+              <w:t>a</w:t>
+            </w:r>
+          </w:p>
+        </w:tc>
+        <w:tc>
+          <w:tcPr>
+            <w:tcW w:w="1843" w:type="dxa"/>
+            <w:tcBorders>
+              <w:top w:val="single" w:sz="4" w:space="0" w:color="auto"/>
+              <w:left w:val="single" w:sz="4" w:space="0" w:color="auto"/>
+              <w:bottom w:val="single" w:sz="4" w:space="0" w:color="auto"/>
+              <w:right w:val="single" w:sz="4" w:space="0" w:color="auto"/>
+            </w:tcBorders>
+            <w:tcMar>
+              <w:top w:w="100" w:type="dxa"/>
+              <w:left w:w="100" w:type="dxa"/>
+              <w:bottom w:w="100" w:type="dxa"/>
+              <w:right w:w="100" w:type="dxa"/>
+            </w:tcMar>
+          </w:tcPr>
+          <w:p>
+            <w:pPr>
+              <w:spacing w:line="240" w:lineRule="auto"/>
+              <w:rPr>
+                <w:rFonts w:ascii="Times New Roman" w:hAnsi="Times New Roman" w:cs="Times New Roman"/>
+              </w:rPr>
+            </w:pPr>
+            <w:r>
+              <w:rPr>
+                <w:rFonts w:ascii="Times New Roman" w:hAnsi="Times New Roman" w:cs="Times New Roman"/>
+              </w:rPr>
+              <w:t>Hệ thống</w:t>
+            </w:r>
+          </w:p>
+        </w:tc>
+        <w:tc>
+          <w:tcPr>
+            <w:tcW w:w="4683" w:type="dxa"/>
+            <w:tcBorders>
+              <w:top w:val="single" w:sz="4" w:space="0" w:color="auto"/>
+              <w:left w:val="single" w:sz="4" w:space="0" w:color="auto"/>
+              <w:bottom w:val="single" w:sz="4" w:space="0" w:color="auto"/>
+              <w:right w:val="single" w:sz="4" w:space="0" w:color="auto"/>
+            </w:tcBorders>
+            <w:tcMar>
+              <w:top w:w="100" w:type="dxa"/>
+              <w:left w:w="100" w:type="dxa"/>
+              <w:bottom w:w="100" w:type="dxa"/>
+              <w:right w:w="100" w:type="dxa"/>
+            </w:tcMar>
+          </w:tcPr>
+          <w:p>
+            <w:pPr>
+              <w:spacing w:line="240" w:lineRule="auto"/>
+              <w:rPr>
+                <w:rFonts w:ascii="Times New Roman" w:eastAsia="Times New Roman" w:hAnsi="Times New Roman" w:cs="Times New Roman"/>
+              </w:rPr>
+            </w:pPr>
+            <w:r>
+              <w:rPr>
+                <w:rFonts w:ascii="Times New Roman" w:eastAsia="Times New Roman" w:hAnsi="Times New Roman" w:cs="Times New Roman"/>
+              </w:rPr>
+              <w:t>Thông báo “</w:t>
+            </w:r>
+            <w:r>
+              <w:rPr>
+                <w:rFonts w:ascii="Times New Roman" w:eastAsia="Times New Roman" w:hAnsi="Times New Roman" w:cs="Times New Roman"/>
+              </w:rPr>
+              <w:t>Không có vé</w:t>
+            </w:r>
+            <w:r>
+              <w:rPr>
+                <w:rFonts w:ascii="Times New Roman" w:eastAsia="Times New Roman" w:hAnsi="Times New Roman" w:cs="Times New Roman"/>
+              </w:rPr>
+              <w:t>”.</w:t>
+            </w:r>
+          </w:p>
+        </w:tc>
+      </w:tr>
+    </w:tbl>
+    <w:p/>
     <w:p/>
     <w:p>
       <w:r>
@@ -1689,7 +3955,6 @@
                 <w:b/>
                 <w:bCs/>
               </w:rPr>
-              <w:lastRenderedPageBreak/>
               <w:t>STT</w:t>
             </w:r>
             <w:r>
@@ -2379,13 +4644,16 @@
     <w:p/>
     <w:p>
       <w:r>
-        <w:t>2.</w:t>
+        <w:t>3</w:t>
       </w:r>
       <w:r>
-        <w:t>Use case xem chi tiết chuyến tàu</w:t>
+        <w:t>.</w:t>
       </w:r>
       <w:r>
-        <w:t>:</w:t>
+        <w:t xml:space="preserve">Use case </w:t>
+      </w:r>
+      <w:r>
+        <w:t>Chọn vé</w:t>
       </w:r>
     </w:p>
     <w:tbl>
@@ -2470,7 +4738,13 @@
               <w:rPr>
                 <w:rFonts w:ascii="Times New Roman" w:hAnsi="Times New Roman" w:cs="Times New Roman"/>
               </w:rPr>
-              <w:t>-02</w:t>
+              <w:t>-0</w:t>
+            </w:r>
+            <w:r>
+              <w:rPr>
+                <w:rFonts w:ascii="Times New Roman" w:hAnsi="Times New Roman" w:cs="Times New Roman"/>
+              </w:rPr>
+              <w:t>3</w:t>
             </w:r>
           </w:p>
         </w:tc>
@@ -2539,7 +4813,7 @@
               <w:rPr>
                 <w:rFonts w:ascii="Times New Roman" w:hAnsi="Times New Roman" w:cs="Times New Roman"/>
               </w:rPr>
-              <w:t>Xem chi tiết chuyến tàu</w:t>
+              <w:t xml:space="preserve">Chọn vé </w:t>
             </w:r>
           </w:p>
         </w:tc>
@@ -2626,7 +4900,13 @@
               <w:rPr>
                 <w:rFonts w:ascii="Times New Roman" w:hAnsi="Times New Roman" w:cs="Times New Roman"/>
               </w:rPr>
-              <w:t xml:space="preserve"> vé phù hợp với bản thân</w:t>
+              <w:t xml:space="preserve"> v</w:t>
+            </w:r>
+            <w:r>
+              <w:rPr>
+                <w:rFonts w:ascii="Times New Roman" w:hAnsi="Times New Roman" w:cs="Times New Roman"/>
+              </w:rPr>
+              <w:t>é trong danh sách hiển thị</w:t>
             </w:r>
           </w:p>
         </w:tc>
@@ -2882,6 +5162,7 @@
                 <w:rFonts w:ascii="Times New Roman" w:hAnsi="Times New Roman" w:cs="Times New Roman"/>
                 <w:b/>
               </w:rPr>
+              <w:lastRenderedPageBreak/>
               <w:t>Hậu điều kiện</w:t>
             </w:r>
           </w:p>
@@ -3855,7 +6136,22 @@
     <w:p/>
     <w:p>
       <w:r>
-        <w:t>3.Use case mua vé</w:t>
+        <w:t>4</w:t>
+      </w:r>
+      <w:r>
+        <w:t>.</w:t>
+      </w:r>
+      <w:r>
+        <w:t xml:space="preserve"> </w:t>
+      </w:r>
+      <w:r>
+        <w:t xml:space="preserve">Use case </w:t>
+      </w:r>
+      <w:r>
+        <w:t>N</w:t>
+      </w:r>
+      <w:r>
+        <w:t>hập thông tin khách hàng</w:t>
       </w:r>
     </w:p>
     <w:tbl>
@@ -3946,7 +6242,7 @@
               <w:rPr>
                 <w:rFonts w:ascii="Times New Roman" w:hAnsi="Times New Roman" w:cs="Times New Roman"/>
               </w:rPr>
-              <w:t>3</w:t>
+              <w:t>4</w:t>
             </w:r>
           </w:p>
         </w:tc>
@@ -4015,7 +6311,7 @@
               <w:rPr>
                 <w:rFonts w:ascii="Times New Roman" w:hAnsi="Times New Roman" w:cs="Times New Roman"/>
               </w:rPr>
-              <w:t>Mua vé</w:t>
+              <w:t>Nhập thông tin</w:t>
             </w:r>
           </w:p>
         </w:tc>
@@ -4090,7 +6386,19 @@
               <w:rPr>
                 <w:rFonts w:ascii="Times New Roman" w:hAnsi="Times New Roman" w:cs="Times New Roman"/>
               </w:rPr>
-              <w:t>điền thông tin để mua vé</w:t>
+              <w:t>điền thông tin</w:t>
+            </w:r>
+            <w:r>
+              <w:rPr>
+                <w:rFonts w:ascii="Times New Roman" w:hAnsi="Times New Roman" w:cs="Times New Roman"/>
+              </w:rPr>
+              <w:t xml:space="preserve"> khách hàng</w:t>
+            </w:r>
+            <w:r>
+              <w:rPr>
+                <w:rFonts w:ascii="Times New Roman" w:hAnsi="Times New Roman" w:cs="Times New Roman"/>
+              </w:rPr>
+              <w:t xml:space="preserve"> để mua vé</w:t>
             </w:r>
           </w:p>
         </w:tc>
@@ -4303,13 +6611,7 @@
               <w:rPr>
                 <w:rFonts w:ascii="Times New Roman" w:hAnsi="Times New Roman" w:cs="Times New Roman"/>
               </w:rPr>
-              <w:t>chọn được các vé để mua</w:t>
-            </w:r>
-            <w:r>
-              <w:rPr>
-                <w:rFonts w:ascii="Times New Roman" w:hAnsi="Times New Roman" w:cs="Times New Roman"/>
-              </w:rPr>
-              <w:t>.</w:t>
+              <w:t>chọn được các vé để mua.</w:t>
             </w:r>
           </w:p>
         </w:tc>
@@ -5048,51 +7350,41 @@
                 <w:b/>
                 <w:bCs/>
               </w:rPr>
-              <w:t xml:space="preserve">Luồn sự kiện thay </w:t>
-            </w:r>
-            <w:r>
-              <w:rPr>
-                <w:rFonts w:ascii="Times New Roman" w:eastAsia="Times New Roman" w:hAnsi="Times New Roman" w:cs="Times New Roman"/>
+              <w:t>Luồn sự kiện thay thế</w:t>
+            </w:r>
+          </w:p>
+        </w:tc>
+        <w:tc>
+          <w:tcPr>
+            <w:tcW w:w="755" w:type="dxa"/>
+            <w:tcBorders>
+              <w:top w:val="single" w:sz="4" w:space="0" w:color="auto"/>
+              <w:left w:val="single" w:sz="4" w:space="0" w:color="auto"/>
+              <w:bottom w:val="single" w:sz="4" w:space="0" w:color="auto"/>
+              <w:right w:val="single" w:sz="4" w:space="0" w:color="auto"/>
+            </w:tcBorders>
+            <w:tcMar>
+              <w:top w:w="100" w:type="dxa"/>
+              <w:left w:w="100" w:type="dxa"/>
+              <w:bottom w:w="100" w:type="dxa"/>
+              <w:right w:w="100" w:type="dxa"/>
+            </w:tcMar>
+          </w:tcPr>
+          <w:p>
+            <w:pPr>
+              <w:spacing w:line="240" w:lineRule="auto"/>
+              <w:rPr>
+                <w:rFonts w:ascii="Times New Roman" w:hAnsi="Times New Roman" w:cs="Times New Roman"/>
                 <w:b/>
                 <w:bCs/>
               </w:rPr>
-              <w:lastRenderedPageBreak/>
-              <w:t>thế</w:t>
-            </w:r>
-          </w:p>
-        </w:tc>
-        <w:tc>
-          <w:tcPr>
-            <w:tcW w:w="755" w:type="dxa"/>
-            <w:tcBorders>
-              <w:top w:val="single" w:sz="4" w:space="0" w:color="auto"/>
-              <w:left w:val="single" w:sz="4" w:space="0" w:color="auto"/>
-              <w:bottom w:val="single" w:sz="4" w:space="0" w:color="auto"/>
-              <w:right w:val="single" w:sz="4" w:space="0" w:color="auto"/>
-            </w:tcBorders>
-            <w:tcMar>
-              <w:top w:w="100" w:type="dxa"/>
-              <w:left w:w="100" w:type="dxa"/>
-              <w:bottom w:w="100" w:type="dxa"/>
-              <w:right w:w="100" w:type="dxa"/>
-            </w:tcMar>
-          </w:tcPr>
-          <w:p>
-            <w:pPr>
-              <w:spacing w:line="240" w:lineRule="auto"/>
+            </w:pPr>
+            <w:r>
               <w:rPr>
                 <w:rFonts w:ascii="Times New Roman" w:hAnsi="Times New Roman" w:cs="Times New Roman"/>
                 <w:b/>
                 <w:bCs/>
               </w:rPr>
-            </w:pPr>
-            <w:r>
-              <w:rPr>
-                <w:rFonts w:ascii="Times New Roman" w:hAnsi="Times New Roman" w:cs="Times New Roman"/>
-                <w:b/>
-                <w:bCs/>
-              </w:rPr>
-              <w:lastRenderedPageBreak/>
               <w:t>STT</w:t>
             </w:r>
           </w:p>
@@ -5311,7 +7603,13 @@
         </w:numPr>
       </w:pPr>
       <w:r>
-        <w:t>Thông tin người mua vé</w:t>
+        <w:t xml:space="preserve">Thông tin người </w:t>
+      </w:r>
+      <w:r>
+        <w:t>đặt</w:t>
+      </w:r>
+      <w:r>
+        <w:t xml:space="preserve"> vé</w:t>
       </w:r>
     </w:p>
     <w:tbl>
@@ -5953,7 +8251,7 @@
     </w:p>
     <w:tbl>
       <w:tblPr>
-        <w:tblW w:w="0" w:type="dxa"/>
+        <w:tblW w:w="8860" w:type="dxa"/>
         <w:tblBorders>
           <w:top w:val="outset" w:sz="6" w:space="0" w:color="auto"/>
           <w:left w:val="outset" w:sz="6" w:space="0" w:color="auto"/>
@@ -6110,7 +8408,7 @@
         </w:tc>
         <w:tc>
           <w:tcPr>
-            <w:tcW w:w="1545" w:type="dxa"/>
+            <w:tcW w:w="1810" w:type="dxa"/>
             <w:tcBorders>
               <w:top w:val="single" w:sz="6" w:space="0" w:color="auto"/>
               <w:left w:val="single" w:sz="6" w:space="0" w:color="auto"/>
@@ -6237,7 +8535,7 @@
         </w:tc>
         <w:tc>
           <w:tcPr>
-            <w:tcW w:w="1545" w:type="dxa"/>
+            <w:tcW w:w="1810" w:type="dxa"/>
             <w:tcBorders>
               <w:top w:val="single" w:sz="6" w:space="0" w:color="auto"/>
               <w:left w:val="single" w:sz="6" w:space="0" w:color="auto"/>
@@ -6356,7 +8654,7 @@
         </w:tc>
         <w:tc>
           <w:tcPr>
-            <w:tcW w:w="1545" w:type="dxa"/>
+            <w:tcW w:w="1810" w:type="dxa"/>
             <w:tcBorders>
               <w:top w:val="single" w:sz="6" w:space="0" w:color="auto"/>
               <w:left w:val="single" w:sz="6" w:space="0" w:color="auto"/>
@@ -6459,7 +8757,7 @@
         </w:tc>
         <w:tc>
           <w:tcPr>
-            <w:tcW w:w="1545" w:type="dxa"/>
+            <w:tcW w:w="1810" w:type="dxa"/>
             <w:tcBorders>
               <w:top w:val="single" w:sz="6" w:space="0" w:color="auto"/>
               <w:left w:val="single" w:sz="6" w:space="0" w:color="auto"/>
@@ -6475,215 +8773,16 @@
           </w:p>
         </w:tc>
       </w:tr>
-      <w:tr>
-        <w:trPr>
-          <w:trHeight w:val="300"/>
-        </w:trPr>
-        <w:tc>
-          <w:tcPr>
-            <w:tcW w:w="630" w:type="dxa"/>
-            <w:tcBorders>
-              <w:top w:val="single" w:sz="6" w:space="0" w:color="auto"/>
-              <w:left w:val="single" w:sz="6" w:space="0" w:color="auto"/>
-              <w:bottom w:val="single" w:sz="6" w:space="0" w:color="auto"/>
-              <w:right w:val="single" w:sz="6" w:space="0" w:color="auto"/>
-            </w:tcBorders>
-            <w:shd w:val="clear" w:color="auto" w:fill="auto"/>
-          </w:tcPr>
-          <w:p>
-            <w:pPr>
-              <w:numPr>
-                <w:ilvl w:val="0"/>
-                <w:numId w:val="6"/>
-              </w:numPr>
-            </w:pPr>
-          </w:p>
-        </w:tc>
-        <w:tc>
-          <w:tcPr>
-            <w:tcW w:w="1740" w:type="dxa"/>
-            <w:tcBorders>
-              <w:top w:val="single" w:sz="6" w:space="0" w:color="auto"/>
-              <w:left w:val="single" w:sz="6" w:space="0" w:color="auto"/>
-              <w:bottom w:val="single" w:sz="6" w:space="0" w:color="auto"/>
-              <w:right w:val="single" w:sz="6" w:space="0" w:color="auto"/>
-            </w:tcBorders>
-            <w:shd w:val="clear" w:color="auto" w:fill="auto"/>
-          </w:tcPr>
-          <w:p>
-            <w:r>
-              <w:t>Thời gian đi</w:t>
-            </w:r>
-          </w:p>
-        </w:tc>
-        <w:tc>
-          <w:tcPr>
-            <w:tcW w:w="1410" w:type="dxa"/>
-            <w:tcBorders>
-              <w:top w:val="single" w:sz="6" w:space="0" w:color="auto"/>
-              <w:left w:val="single" w:sz="6" w:space="0" w:color="auto"/>
-              <w:bottom w:val="single" w:sz="6" w:space="0" w:color="auto"/>
-              <w:right w:val="single" w:sz="6" w:space="0" w:color="auto"/>
-            </w:tcBorders>
-            <w:shd w:val="clear" w:color="auto" w:fill="auto"/>
-          </w:tcPr>
-          <w:p/>
-        </w:tc>
-        <w:tc>
-          <w:tcPr>
-            <w:tcW w:w="1035" w:type="dxa"/>
-            <w:tcBorders>
-              <w:top w:val="single" w:sz="6" w:space="0" w:color="auto"/>
-              <w:left w:val="single" w:sz="6" w:space="0" w:color="auto"/>
-              <w:bottom w:val="single" w:sz="6" w:space="0" w:color="auto"/>
-              <w:right w:val="single" w:sz="6" w:space="0" w:color="auto"/>
-            </w:tcBorders>
-            <w:shd w:val="clear" w:color="auto" w:fill="auto"/>
-          </w:tcPr>
-          <w:p>
-            <w:r>
-              <w:t>Có</w:t>
-            </w:r>
-          </w:p>
-        </w:tc>
-        <w:tc>
-          <w:tcPr>
-            <w:tcW w:w="2235" w:type="dxa"/>
-            <w:tcBorders>
-              <w:top w:val="single" w:sz="6" w:space="0" w:color="auto"/>
-              <w:left w:val="single" w:sz="6" w:space="0" w:color="auto"/>
-              <w:bottom w:val="single" w:sz="6" w:space="0" w:color="auto"/>
-              <w:right w:val="single" w:sz="6" w:space="0" w:color="auto"/>
-            </w:tcBorders>
-            <w:shd w:val="clear" w:color="auto" w:fill="auto"/>
-          </w:tcPr>
-          <w:p/>
-        </w:tc>
-        <w:tc>
-          <w:tcPr>
-            <w:tcW w:w="1545" w:type="dxa"/>
-            <w:tcBorders>
-              <w:top w:val="single" w:sz="6" w:space="0" w:color="auto"/>
-              <w:left w:val="single" w:sz="6" w:space="0" w:color="auto"/>
-              <w:bottom w:val="single" w:sz="6" w:space="0" w:color="auto"/>
-              <w:right w:val="single" w:sz="6" w:space="0" w:color="auto"/>
-            </w:tcBorders>
-            <w:shd w:val="clear" w:color="auto" w:fill="auto"/>
-          </w:tcPr>
-          <w:p>
-            <w:r>
-              <w:t>1/1/2025</w:t>
-            </w:r>
-          </w:p>
-        </w:tc>
-      </w:tr>
-      <w:tr>
-        <w:trPr>
-          <w:trHeight w:val="300"/>
-        </w:trPr>
-        <w:tc>
-          <w:tcPr>
-            <w:tcW w:w="630" w:type="dxa"/>
-            <w:tcBorders>
-              <w:top w:val="single" w:sz="6" w:space="0" w:color="auto"/>
-              <w:left w:val="single" w:sz="6" w:space="0" w:color="auto"/>
-              <w:bottom w:val="single" w:sz="6" w:space="0" w:color="auto"/>
-              <w:right w:val="single" w:sz="6" w:space="0" w:color="auto"/>
-            </w:tcBorders>
-            <w:shd w:val="clear" w:color="auto" w:fill="auto"/>
-          </w:tcPr>
-          <w:p>
-            <w:pPr>
-              <w:numPr>
-                <w:ilvl w:val="0"/>
-                <w:numId w:val="6"/>
-              </w:numPr>
-            </w:pPr>
-          </w:p>
-        </w:tc>
-        <w:tc>
-          <w:tcPr>
-            <w:tcW w:w="1740" w:type="dxa"/>
-            <w:tcBorders>
-              <w:top w:val="single" w:sz="6" w:space="0" w:color="auto"/>
-              <w:left w:val="single" w:sz="6" w:space="0" w:color="auto"/>
-              <w:bottom w:val="single" w:sz="6" w:space="0" w:color="auto"/>
-              <w:right w:val="single" w:sz="6" w:space="0" w:color="auto"/>
-            </w:tcBorders>
-            <w:shd w:val="clear" w:color="auto" w:fill="auto"/>
-          </w:tcPr>
-          <w:p>
-            <w:r>
-              <w:t>Thời gian về</w:t>
-            </w:r>
-          </w:p>
-        </w:tc>
-        <w:tc>
-          <w:tcPr>
-            <w:tcW w:w="1410" w:type="dxa"/>
-            <w:tcBorders>
-              <w:top w:val="single" w:sz="6" w:space="0" w:color="auto"/>
-              <w:left w:val="single" w:sz="6" w:space="0" w:color="auto"/>
-              <w:bottom w:val="single" w:sz="6" w:space="0" w:color="auto"/>
-              <w:right w:val="single" w:sz="6" w:space="0" w:color="auto"/>
-            </w:tcBorders>
-            <w:shd w:val="clear" w:color="auto" w:fill="auto"/>
-          </w:tcPr>
-          <w:p/>
-        </w:tc>
-        <w:tc>
-          <w:tcPr>
-            <w:tcW w:w="1035" w:type="dxa"/>
-            <w:tcBorders>
-              <w:top w:val="single" w:sz="6" w:space="0" w:color="auto"/>
-              <w:left w:val="single" w:sz="6" w:space="0" w:color="auto"/>
-              <w:bottom w:val="single" w:sz="6" w:space="0" w:color="auto"/>
-              <w:right w:val="single" w:sz="6" w:space="0" w:color="auto"/>
-            </w:tcBorders>
-            <w:shd w:val="clear" w:color="auto" w:fill="auto"/>
-          </w:tcPr>
-          <w:p>
-            <w:r>
-              <w:t>Không</w:t>
-            </w:r>
-          </w:p>
-        </w:tc>
-        <w:tc>
-          <w:tcPr>
-            <w:tcW w:w="2235" w:type="dxa"/>
-            <w:tcBorders>
-              <w:top w:val="single" w:sz="6" w:space="0" w:color="auto"/>
-              <w:left w:val="single" w:sz="6" w:space="0" w:color="auto"/>
-              <w:bottom w:val="single" w:sz="6" w:space="0" w:color="auto"/>
-              <w:right w:val="single" w:sz="6" w:space="0" w:color="auto"/>
-            </w:tcBorders>
-            <w:shd w:val="clear" w:color="auto" w:fill="auto"/>
-          </w:tcPr>
-          <w:p/>
-        </w:tc>
-        <w:tc>
-          <w:tcPr>
-            <w:tcW w:w="1545" w:type="dxa"/>
-            <w:tcBorders>
-              <w:top w:val="single" w:sz="6" w:space="0" w:color="auto"/>
-              <w:left w:val="single" w:sz="6" w:space="0" w:color="auto"/>
-              <w:bottom w:val="single" w:sz="6" w:space="0" w:color="auto"/>
-              <w:right w:val="single" w:sz="6" w:space="0" w:color="auto"/>
-            </w:tcBorders>
-            <w:shd w:val="clear" w:color="auto" w:fill="auto"/>
-          </w:tcPr>
-          <w:p>
-            <w:r>
-              <w:t>2/1/2025</w:t>
-            </w:r>
-          </w:p>
-        </w:tc>
-      </w:tr>
     </w:tbl>
-    <w:p/>
     <w:p>
       <w:r>
-        <w:t>4 Use case thanh toán</w:t>
+        <w:t xml:space="preserve">5. Use case </w:t>
+      </w:r>
+      <w:r>
+        <w:t>X</w:t>
+      </w:r>
+      <w:r>
+        <w:t>ác nhận thông tin</w:t>
       </w:r>
     </w:p>
     <w:tbl>
@@ -6774,7 +8873,7 @@
               <w:rPr>
                 <w:rFonts w:ascii="Times New Roman" w:hAnsi="Times New Roman" w:cs="Times New Roman"/>
               </w:rPr>
-              <w:t>4</w:t>
+              <w:t>5</w:t>
             </w:r>
           </w:p>
         </w:tc>
@@ -6811,6 +8910,7 @@
                 <w:rFonts w:ascii="Times New Roman" w:hAnsi="Times New Roman" w:cs="Times New Roman"/>
                 <w:b/>
               </w:rPr>
+              <w:lastRenderedPageBreak/>
               <w:t>Tên Use case</w:t>
             </w:r>
           </w:p>
@@ -6843,7 +8943,7 @@
               <w:rPr>
                 <w:rFonts w:ascii="Times New Roman" w:hAnsi="Times New Roman" w:cs="Times New Roman"/>
               </w:rPr>
-              <w:t>Thanh toán</w:t>
+              <w:t>Xác nhận thông tin</w:t>
             </w:r>
           </w:p>
         </w:tc>
@@ -6918,7 +9018,7 @@
               <w:rPr>
                 <w:rFonts w:ascii="Times New Roman" w:hAnsi="Times New Roman" w:cs="Times New Roman"/>
               </w:rPr>
-              <w:t>thanh toán để xuất vé</w:t>
+              <w:t>xác nhận thông tin cá nhân của bản thân</w:t>
             </w:r>
           </w:p>
         </w:tc>
@@ -6955,7 +9055,6 @@
                 <w:rFonts w:ascii="Times New Roman" w:hAnsi="Times New Roman" w:cs="Times New Roman"/>
                 <w:b/>
               </w:rPr>
-              <w:lastRenderedPageBreak/>
               <w:t>Tác nhân</w:t>
             </w:r>
           </w:p>
@@ -7057,25 +9156,19 @@
               <w:rPr>
                 <w:rFonts w:ascii="Times New Roman" w:hAnsi="Times New Roman" w:cs="Times New Roman"/>
               </w:rPr>
-              <w:t>Ấn vào nút “</w:t>
-            </w:r>
-            <w:r>
-              <w:rPr>
-                <w:rFonts w:ascii="Times New Roman" w:hAnsi="Times New Roman" w:cs="Times New Roman"/>
-              </w:rPr>
-              <w:t>Tiếp theo</w:t>
-            </w:r>
-            <w:r>
-              <w:rPr>
-                <w:rFonts w:ascii="Times New Roman" w:hAnsi="Times New Roman" w:cs="Times New Roman"/>
-              </w:rPr>
-              <w:t xml:space="preserve">” </w:t>
-            </w:r>
-            <w:r>
-              <w:rPr>
-                <w:rFonts w:ascii="Times New Roman" w:hAnsi="Times New Roman" w:cs="Times New Roman"/>
-              </w:rPr>
-              <w:t>nơi điền thông tin</w:t>
+              <w:t>Ấn vào nút “Tiếp the</w:t>
+            </w:r>
+            <w:r>
+              <w:rPr>
+                <w:rFonts w:ascii="Times New Roman" w:hAnsi="Times New Roman" w:cs="Times New Roman"/>
+              </w:rPr>
+              <w:t>o</w:t>
+            </w:r>
+            <w:r>
+              <w:rPr>
+                <w:rFonts w:ascii="Times New Roman" w:hAnsi="Times New Roman" w:cs="Times New Roman"/>
+              </w:rPr>
+              <w:t>” nơi điền thông tin</w:t>
             </w:r>
           </w:p>
         </w:tc>
@@ -7112,6 +9205,1104 @@
                 <w:rFonts w:ascii="Times New Roman" w:hAnsi="Times New Roman" w:cs="Times New Roman"/>
                 <w:b/>
               </w:rPr>
+              <w:t>Tiền điều kiện</w:t>
+            </w:r>
+          </w:p>
+        </w:tc>
+        <w:tc>
+          <w:tcPr>
+            <w:tcW w:w="7281" w:type="dxa"/>
+            <w:gridSpan w:val="3"/>
+            <w:tcBorders>
+              <w:top w:val="single" w:sz="4" w:space="0" w:color="auto"/>
+              <w:left w:val="single" w:sz="4" w:space="0" w:color="auto"/>
+              <w:bottom w:val="single" w:sz="4" w:space="0" w:color="auto"/>
+              <w:right w:val="single" w:sz="4" w:space="0" w:color="auto"/>
+            </w:tcBorders>
+            <w:tcMar>
+              <w:top w:w="100" w:type="dxa"/>
+              <w:left w:w="100" w:type="dxa"/>
+              <w:bottom w:w="100" w:type="dxa"/>
+              <w:right w:w="100" w:type="dxa"/>
+            </w:tcMar>
+          </w:tcPr>
+          <w:p>
+            <w:pPr>
+              <w:spacing w:line="240" w:lineRule="auto"/>
+              <w:rPr>
+                <w:rFonts w:ascii="Times New Roman" w:eastAsia="Times New Roman" w:hAnsi="Times New Roman" w:cs="Times New Roman"/>
+              </w:rPr>
+            </w:pPr>
+            <w:r>
+              <w:rPr>
+                <w:rFonts w:ascii="Times New Roman" w:hAnsi="Times New Roman" w:cs="Times New Roman"/>
+              </w:rPr>
+              <w:t xml:space="preserve">Khách hàng </w:t>
+            </w:r>
+            <w:r>
+              <w:rPr>
+                <w:rFonts w:ascii="Times New Roman" w:hAnsi="Times New Roman" w:cs="Times New Roman"/>
+              </w:rPr>
+              <w:t>điền đầy đủ</w:t>
+            </w:r>
+            <w:r>
+              <w:rPr>
+                <w:rFonts w:ascii="Times New Roman" w:hAnsi="Times New Roman" w:cs="Times New Roman"/>
+              </w:rPr>
+              <w:t xml:space="preserve"> thông tin thành công.</w:t>
+            </w:r>
+          </w:p>
+        </w:tc>
+      </w:tr>
+      <w:tr>
+        <w:trPr>
+          <w:trHeight w:val="420"/>
+        </w:trPr>
+        <w:tc>
+          <w:tcPr>
+            <w:tcW w:w="2059" w:type="dxa"/>
+            <w:tcBorders>
+              <w:top w:val="single" w:sz="4" w:space="0" w:color="auto"/>
+              <w:left w:val="single" w:sz="4" w:space="0" w:color="auto"/>
+              <w:bottom w:val="single" w:sz="4" w:space="0" w:color="auto"/>
+              <w:right w:val="single" w:sz="4" w:space="0" w:color="auto"/>
+            </w:tcBorders>
+            <w:tcMar>
+              <w:top w:w="100" w:type="dxa"/>
+              <w:left w:w="100" w:type="dxa"/>
+              <w:bottom w:w="100" w:type="dxa"/>
+              <w:right w:w="100" w:type="dxa"/>
+            </w:tcMar>
+          </w:tcPr>
+          <w:p>
+            <w:pPr>
+              <w:spacing w:line="240" w:lineRule="auto"/>
+              <w:rPr>
+                <w:rFonts w:ascii="Times New Roman" w:eastAsia="Times New Roman" w:hAnsi="Times New Roman" w:cs="Times New Roman"/>
+              </w:rPr>
+            </w:pPr>
+            <w:r>
+              <w:rPr>
+                <w:rFonts w:ascii="Times New Roman" w:hAnsi="Times New Roman" w:cs="Times New Roman"/>
+                <w:b/>
+              </w:rPr>
+              <w:t>Hậu điều kiện</w:t>
+            </w:r>
+          </w:p>
+        </w:tc>
+        <w:tc>
+          <w:tcPr>
+            <w:tcW w:w="7281" w:type="dxa"/>
+            <w:gridSpan w:val="3"/>
+            <w:tcBorders>
+              <w:top w:val="single" w:sz="4" w:space="0" w:color="auto"/>
+              <w:left w:val="single" w:sz="4" w:space="0" w:color="auto"/>
+              <w:bottom w:val="single" w:sz="4" w:space="0" w:color="auto"/>
+              <w:right w:val="single" w:sz="4" w:space="0" w:color="auto"/>
+            </w:tcBorders>
+            <w:tcMar>
+              <w:top w:w="100" w:type="dxa"/>
+              <w:left w:w="100" w:type="dxa"/>
+              <w:bottom w:w="100" w:type="dxa"/>
+              <w:right w:w="100" w:type="dxa"/>
+            </w:tcMar>
+          </w:tcPr>
+          <w:p>
+            <w:pPr>
+              <w:spacing w:line="240" w:lineRule="auto"/>
+              <w:rPr>
+                <w:rFonts w:ascii="Times New Roman" w:eastAsia="Times New Roman" w:hAnsi="Times New Roman" w:cs="Times New Roman"/>
+              </w:rPr>
+            </w:pPr>
+            <w:r>
+              <w:rPr>
+                <w:rFonts w:ascii="Times New Roman" w:hAnsi="Times New Roman" w:cs="Times New Roman"/>
+              </w:rPr>
+              <w:t>Không.</w:t>
+            </w:r>
+          </w:p>
+        </w:tc>
+      </w:tr>
+      <w:tr>
+        <w:trPr>
+          <w:trHeight w:val="420"/>
+        </w:trPr>
+        <w:tc>
+          <w:tcPr>
+            <w:tcW w:w="2059" w:type="dxa"/>
+            <w:vMerge w:val="restart"/>
+            <w:tcBorders>
+              <w:top w:val="single" w:sz="4" w:space="0" w:color="auto"/>
+              <w:left w:val="single" w:sz="4" w:space="0" w:color="auto"/>
+              <w:right w:val="single" w:sz="4" w:space="0" w:color="auto"/>
+            </w:tcBorders>
+            <w:tcMar>
+              <w:top w:w="100" w:type="dxa"/>
+              <w:left w:w="100" w:type="dxa"/>
+              <w:bottom w:w="100" w:type="dxa"/>
+              <w:right w:w="100" w:type="dxa"/>
+            </w:tcMar>
+          </w:tcPr>
+          <w:p>
+            <w:pPr>
+              <w:spacing w:line="240" w:lineRule="auto"/>
+              <w:rPr>
+                <w:rFonts w:ascii="Times New Roman" w:eastAsia="Times New Roman" w:hAnsi="Times New Roman" w:cs="Times New Roman"/>
+              </w:rPr>
+            </w:pPr>
+            <w:r>
+              <w:rPr>
+                <w:rFonts w:ascii="Times New Roman" w:hAnsi="Times New Roman" w:cs="Times New Roman"/>
+                <w:b/>
+              </w:rPr>
+              <w:t>Luồng sự kiện chính</w:t>
+            </w:r>
+          </w:p>
+        </w:tc>
+        <w:tc>
+          <w:tcPr>
+            <w:tcW w:w="755" w:type="dxa"/>
+            <w:tcBorders>
+              <w:top w:val="single" w:sz="4" w:space="0" w:color="auto"/>
+              <w:left w:val="single" w:sz="4" w:space="0" w:color="auto"/>
+              <w:bottom w:val="single" w:sz="4" w:space="0" w:color="auto"/>
+              <w:right w:val="single" w:sz="4" w:space="0" w:color="auto"/>
+            </w:tcBorders>
+            <w:tcMar>
+              <w:top w:w="100" w:type="dxa"/>
+              <w:left w:w="100" w:type="dxa"/>
+              <w:bottom w:w="100" w:type="dxa"/>
+              <w:right w:w="100" w:type="dxa"/>
+            </w:tcMar>
+          </w:tcPr>
+          <w:p>
+            <w:pPr>
+              <w:spacing w:line="240" w:lineRule="auto"/>
+              <w:rPr>
+                <w:rFonts w:ascii="Times New Roman" w:eastAsia="Times New Roman" w:hAnsi="Times New Roman" w:cs="Times New Roman"/>
+              </w:rPr>
+            </w:pPr>
+            <w:r>
+              <w:rPr>
+                <w:rFonts w:ascii="Times New Roman" w:hAnsi="Times New Roman" w:cs="Times New Roman"/>
+                <w:b/>
+              </w:rPr>
+              <w:t>STT</w:t>
+            </w:r>
+          </w:p>
+        </w:tc>
+        <w:tc>
+          <w:tcPr>
+            <w:tcW w:w="1843" w:type="dxa"/>
+            <w:tcBorders>
+              <w:top w:val="single" w:sz="4" w:space="0" w:color="auto"/>
+              <w:left w:val="single" w:sz="4" w:space="0" w:color="auto"/>
+              <w:bottom w:val="single" w:sz="4" w:space="0" w:color="auto"/>
+              <w:right w:val="single" w:sz="4" w:space="0" w:color="auto"/>
+            </w:tcBorders>
+            <w:tcMar>
+              <w:top w:w="100" w:type="dxa"/>
+              <w:left w:w="100" w:type="dxa"/>
+              <w:bottom w:w="100" w:type="dxa"/>
+              <w:right w:w="100" w:type="dxa"/>
+            </w:tcMar>
+          </w:tcPr>
+          <w:p>
+            <w:pPr>
+              <w:spacing w:line="240" w:lineRule="auto"/>
+              <w:rPr>
+                <w:rFonts w:ascii="Times New Roman" w:eastAsia="Times New Roman" w:hAnsi="Times New Roman" w:cs="Times New Roman"/>
+              </w:rPr>
+            </w:pPr>
+            <w:r>
+              <w:rPr>
+                <w:rFonts w:ascii="Times New Roman" w:hAnsi="Times New Roman" w:cs="Times New Roman"/>
+                <w:b/>
+              </w:rPr>
+              <w:t>Thực hiện bởi</w:t>
+            </w:r>
+          </w:p>
+        </w:tc>
+        <w:tc>
+          <w:tcPr>
+            <w:tcW w:w="4683" w:type="dxa"/>
+            <w:tcBorders>
+              <w:top w:val="single" w:sz="4" w:space="0" w:color="auto"/>
+              <w:left w:val="single" w:sz="4" w:space="0" w:color="auto"/>
+              <w:bottom w:val="single" w:sz="4" w:space="0" w:color="auto"/>
+              <w:right w:val="single" w:sz="4" w:space="0" w:color="auto"/>
+            </w:tcBorders>
+            <w:tcMar>
+              <w:top w:w="100" w:type="dxa"/>
+              <w:left w:w="100" w:type="dxa"/>
+              <w:bottom w:w="100" w:type="dxa"/>
+              <w:right w:w="100" w:type="dxa"/>
+            </w:tcMar>
+          </w:tcPr>
+          <w:p>
+            <w:pPr>
+              <w:spacing w:line="240" w:lineRule="auto"/>
+              <w:rPr>
+                <w:rFonts w:ascii="Times New Roman" w:eastAsia="Times New Roman" w:hAnsi="Times New Roman" w:cs="Times New Roman"/>
+              </w:rPr>
+            </w:pPr>
+            <w:r>
+              <w:rPr>
+                <w:rFonts w:ascii="Times New Roman" w:hAnsi="Times New Roman" w:cs="Times New Roman"/>
+                <w:b/>
+              </w:rPr>
+              <w:t>Hành động</w:t>
+            </w:r>
+          </w:p>
+        </w:tc>
+      </w:tr>
+      <w:tr>
+        <w:trPr>
+          <w:trHeight w:val="420"/>
+        </w:trPr>
+        <w:tc>
+          <w:tcPr>
+            <w:tcW w:w="2059" w:type="dxa"/>
+            <w:vMerge/>
+            <w:tcBorders>
+              <w:left w:val="single" w:sz="4" w:space="0" w:color="auto"/>
+              <w:right w:val="single" w:sz="4" w:space="0" w:color="auto"/>
+            </w:tcBorders>
+            <w:tcMar>
+              <w:top w:w="100" w:type="dxa"/>
+              <w:left w:w="100" w:type="dxa"/>
+              <w:bottom w:w="100" w:type="dxa"/>
+              <w:right w:w="100" w:type="dxa"/>
+            </w:tcMar>
+          </w:tcPr>
+          <w:p>
+            <w:pPr>
+              <w:widowControl w:val="0"/>
+              <w:rPr>
+                <w:rFonts w:ascii="Times New Roman" w:eastAsia="Times New Roman" w:hAnsi="Times New Roman" w:cs="Times New Roman"/>
+              </w:rPr>
+            </w:pPr>
+          </w:p>
+        </w:tc>
+        <w:tc>
+          <w:tcPr>
+            <w:tcW w:w="755" w:type="dxa"/>
+            <w:tcBorders>
+              <w:top w:val="single" w:sz="4" w:space="0" w:color="auto"/>
+              <w:left w:val="single" w:sz="4" w:space="0" w:color="auto"/>
+              <w:bottom w:val="single" w:sz="4" w:space="0" w:color="auto"/>
+              <w:right w:val="single" w:sz="4" w:space="0" w:color="auto"/>
+            </w:tcBorders>
+            <w:tcMar>
+              <w:top w:w="100" w:type="dxa"/>
+              <w:left w:w="100" w:type="dxa"/>
+              <w:bottom w:w="100" w:type="dxa"/>
+              <w:right w:w="100" w:type="dxa"/>
+            </w:tcMar>
+          </w:tcPr>
+          <w:p>
+            <w:pPr>
+              <w:spacing w:line="240" w:lineRule="auto"/>
+              <w:rPr>
+                <w:rFonts w:ascii="Times New Roman" w:eastAsia="Times New Roman" w:hAnsi="Times New Roman" w:cs="Times New Roman"/>
+              </w:rPr>
+            </w:pPr>
+            <w:r>
+              <w:rPr>
+                <w:rFonts w:ascii="Times New Roman" w:hAnsi="Times New Roman" w:cs="Times New Roman"/>
+              </w:rPr>
+              <w:t>1.</w:t>
+            </w:r>
+          </w:p>
+        </w:tc>
+        <w:tc>
+          <w:tcPr>
+            <w:tcW w:w="1843" w:type="dxa"/>
+            <w:tcBorders>
+              <w:top w:val="single" w:sz="4" w:space="0" w:color="auto"/>
+              <w:left w:val="single" w:sz="4" w:space="0" w:color="auto"/>
+              <w:bottom w:val="single" w:sz="4" w:space="0" w:color="auto"/>
+              <w:right w:val="single" w:sz="4" w:space="0" w:color="auto"/>
+            </w:tcBorders>
+            <w:tcMar>
+              <w:top w:w="100" w:type="dxa"/>
+              <w:left w:w="100" w:type="dxa"/>
+              <w:bottom w:w="100" w:type="dxa"/>
+              <w:right w:w="100" w:type="dxa"/>
+            </w:tcMar>
+          </w:tcPr>
+          <w:p>
+            <w:pPr>
+              <w:spacing w:line="240" w:lineRule="auto"/>
+              <w:rPr>
+                <w:rFonts w:ascii="Times New Roman" w:eastAsia="Times New Roman" w:hAnsi="Times New Roman" w:cs="Times New Roman"/>
+              </w:rPr>
+            </w:pPr>
+            <w:r>
+              <w:rPr>
+                <w:rFonts w:ascii="Times New Roman" w:hAnsi="Times New Roman" w:cs="Times New Roman"/>
+              </w:rPr>
+              <w:t>Khách hàng</w:t>
+            </w:r>
+          </w:p>
+        </w:tc>
+        <w:tc>
+          <w:tcPr>
+            <w:tcW w:w="4683" w:type="dxa"/>
+            <w:tcBorders>
+              <w:top w:val="single" w:sz="4" w:space="0" w:color="auto"/>
+              <w:left w:val="single" w:sz="4" w:space="0" w:color="auto"/>
+              <w:bottom w:val="single" w:sz="4" w:space="0" w:color="auto"/>
+              <w:right w:val="single" w:sz="4" w:space="0" w:color="auto"/>
+            </w:tcBorders>
+            <w:tcMar>
+              <w:top w:w="100" w:type="dxa"/>
+              <w:left w:w="100" w:type="dxa"/>
+              <w:bottom w:w="100" w:type="dxa"/>
+              <w:right w:w="100" w:type="dxa"/>
+            </w:tcMar>
+          </w:tcPr>
+          <w:p>
+            <w:pPr>
+              <w:spacing w:line="240" w:lineRule="auto"/>
+              <w:rPr>
+                <w:rFonts w:ascii="Times New Roman" w:eastAsia="Times New Roman" w:hAnsi="Times New Roman" w:cs="Times New Roman"/>
+              </w:rPr>
+            </w:pPr>
+            <w:r>
+              <w:rPr>
+                <w:rFonts w:ascii="Times New Roman" w:eastAsia="Times New Roman" w:hAnsi="Times New Roman" w:cs="Times New Roman"/>
+              </w:rPr>
+              <w:t xml:space="preserve">Khách hàng </w:t>
+            </w:r>
+            <w:r>
+              <w:rPr>
+                <w:rFonts w:ascii="Times New Roman" w:eastAsia="Times New Roman" w:hAnsi="Times New Roman" w:cs="Times New Roman"/>
+              </w:rPr>
+              <w:t>kiểm tra lại toàn bộ thông tin cá nhân của bản thân</w:t>
+            </w:r>
+          </w:p>
+        </w:tc>
+      </w:tr>
+      <w:tr>
+        <w:trPr>
+          <w:trHeight w:val="420"/>
+        </w:trPr>
+        <w:tc>
+          <w:tcPr>
+            <w:tcW w:w="2059" w:type="dxa"/>
+            <w:tcBorders>
+              <w:left w:val="single" w:sz="4" w:space="0" w:color="auto"/>
+              <w:right w:val="single" w:sz="4" w:space="0" w:color="auto"/>
+            </w:tcBorders>
+            <w:tcMar>
+              <w:top w:w="100" w:type="dxa"/>
+              <w:left w:w="100" w:type="dxa"/>
+              <w:bottom w:w="100" w:type="dxa"/>
+              <w:right w:w="100" w:type="dxa"/>
+            </w:tcMar>
+          </w:tcPr>
+          <w:p>
+            <w:pPr>
+              <w:widowControl w:val="0"/>
+              <w:rPr>
+                <w:rFonts w:ascii="Times New Roman" w:eastAsia="Times New Roman" w:hAnsi="Times New Roman" w:cs="Times New Roman"/>
+                <w:b/>
+                <w:bCs/>
+              </w:rPr>
+            </w:pPr>
+            <w:r>
+              <w:rPr>
+                <w:rFonts w:ascii="Times New Roman" w:eastAsia="Times New Roman" w:hAnsi="Times New Roman" w:cs="Times New Roman"/>
+                <w:b/>
+                <w:bCs/>
+              </w:rPr>
+              <w:t>Luồn sự kiện thay thế</w:t>
+            </w:r>
+          </w:p>
+        </w:tc>
+        <w:tc>
+          <w:tcPr>
+            <w:tcW w:w="755" w:type="dxa"/>
+            <w:tcBorders>
+              <w:top w:val="single" w:sz="4" w:space="0" w:color="auto"/>
+              <w:left w:val="single" w:sz="4" w:space="0" w:color="auto"/>
+              <w:bottom w:val="single" w:sz="4" w:space="0" w:color="auto"/>
+              <w:right w:val="single" w:sz="4" w:space="0" w:color="auto"/>
+            </w:tcBorders>
+            <w:tcMar>
+              <w:top w:w="100" w:type="dxa"/>
+              <w:left w:w="100" w:type="dxa"/>
+              <w:bottom w:w="100" w:type="dxa"/>
+              <w:right w:w="100" w:type="dxa"/>
+            </w:tcMar>
+          </w:tcPr>
+          <w:p>
+            <w:pPr>
+              <w:spacing w:line="240" w:lineRule="auto"/>
+              <w:rPr>
+                <w:rFonts w:ascii="Times New Roman" w:hAnsi="Times New Roman" w:cs="Times New Roman"/>
+                <w:b/>
+                <w:bCs/>
+              </w:rPr>
+            </w:pPr>
+            <w:r>
+              <w:rPr>
+                <w:rFonts w:ascii="Times New Roman" w:hAnsi="Times New Roman" w:cs="Times New Roman"/>
+                <w:b/>
+                <w:bCs/>
+              </w:rPr>
+              <w:t>STT</w:t>
+            </w:r>
+          </w:p>
+        </w:tc>
+        <w:tc>
+          <w:tcPr>
+            <w:tcW w:w="1843" w:type="dxa"/>
+            <w:tcBorders>
+              <w:top w:val="single" w:sz="4" w:space="0" w:color="auto"/>
+              <w:left w:val="single" w:sz="4" w:space="0" w:color="auto"/>
+              <w:bottom w:val="single" w:sz="4" w:space="0" w:color="auto"/>
+              <w:right w:val="single" w:sz="4" w:space="0" w:color="auto"/>
+            </w:tcBorders>
+            <w:tcMar>
+              <w:top w:w="100" w:type="dxa"/>
+              <w:left w:w="100" w:type="dxa"/>
+              <w:bottom w:w="100" w:type="dxa"/>
+              <w:right w:w="100" w:type="dxa"/>
+            </w:tcMar>
+          </w:tcPr>
+          <w:p>
+            <w:pPr>
+              <w:spacing w:line="240" w:lineRule="auto"/>
+              <w:rPr>
+                <w:rFonts w:ascii="Times New Roman" w:hAnsi="Times New Roman" w:cs="Times New Roman"/>
+                <w:b/>
+                <w:bCs/>
+              </w:rPr>
+            </w:pPr>
+            <w:r>
+              <w:rPr>
+                <w:rFonts w:ascii="Times New Roman" w:hAnsi="Times New Roman" w:cs="Times New Roman"/>
+                <w:b/>
+                <w:bCs/>
+              </w:rPr>
+              <w:t>Thực hiện bởi</w:t>
+            </w:r>
+          </w:p>
+        </w:tc>
+        <w:tc>
+          <w:tcPr>
+            <w:tcW w:w="4683" w:type="dxa"/>
+            <w:tcBorders>
+              <w:top w:val="single" w:sz="4" w:space="0" w:color="auto"/>
+              <w:left w:val="single" w:sz="4" w:space="0" w:color="auto"/>
+              <w:bottom w:val="single" w:sz="4" w:space="0" w:color="auto"/>
+              <w:right w:val="single" w:sz="4" w:space="0" w:color="auto"/>
+            </w:tcBorders>
+            <w:tcMar>
+              <w:top w:w="100" w:type="dxa"/>
+              <w:left w:w="100" w:type="dxa"/>
+              <w:bottom w:w="100" w:type="dxa"/>
+              <w:right w:w="100" w:type="dxa"/>
+            </w:tcMar>
+          </w:tcPr>
+          <w:p>
+            <w:pPr>
+              <w:spacing w:line="240" w:lineRule="auto"/>
+              <w:rPr>
+                <w:rFonts w:ascii="Times New Roman" w:eastAsia="Times New Roman" w:hAnsi="Times New Roman" w:cs="Times New Roman"/>
+                <w:b/>
+                <w:bCs/>
+              </w:rPr>
+            </w:pPr>
+            <w:r>
+              <w:rPr>
+                <w:rFonts w:ascii="Times New Roman" w:eastAsia="Times New Roman" w:hAnsi="Times New Roman" w:cs="Times New Roman"/>
+                <w:b/>
+                <w:bCs/>
+              </w:rPr>
+              <w:t>Hành động</w:t>
+            </w:r>
+          </w:p>
+        </w:tc>
+      </w:tr>
+      <w:tr>
+        <w:trPr>
+          <w:trHeight w:val="420"/>
+        </w:trPr>
+        <w:tc>
+          <w:tcPr>
+            <w:tcW w:w="2059" w:type="dxa"/>
+            <w:tcBorders>
+              <w:left w:val="single" w:sz="4" w:space="0" w:color="auto"/>
+              <w:right w:val="single" w:sz="4" w:space="0" w:color="auto"/>
+            </w:tcBorders>
+            <w:tcMar>
+              <w:top w:w="100" w:type="dxa"/>
+              <w:left w:w="100" w:type="dxa"/>
+              <w:bottom w:w="100" w:type="dxa"/>
+              <w:right w:w="100" w:type="dxa"/>
+            </w:tcMar>
+          </w:tcPr>
+          <w:p>
+            <w:pPr>
+              <w:widowControl w:val="0"/>
+              <w:rPr>
+                <w:rFonts w:ascii="Times New Roman" w:eastAsia="Times New Roman" w:hAnsi="Times New Roman" w:cs="Times New Roman"/>
+              </w:rPr>
+            </w:pPr>
+          </w:p>
+        </w:tc>
+        <w:tc>
+          <w:tcPr>
+            <w:tcW w:w="755" w:type="dxa"/>
+            <w:tcBorders>
+              <w:top w:val="single" w:sz="4" w:space="0" w:color="auto"/>
+              <w:left w:val="single" w:sz="4" w:space="0" w:color="auto"/>
+              <w:bottom w:val="single" w:sz="4" w:space="0" w:color="auto"/>
+              <w:right w:val="single" w:sz="4" w:space="0" w:color="auto"/>
+            </w:tcBorders>
+            <w:tcMar>
+              <w:top w:w="100" w:type="dxa"/>
+              <w:left w:w="100" w:type="dxa"/>
+              <w:bottom w:w="100" w:type="dxa"/>
+              <w:right w:w="100" w:type="dxa"/>
+            </w:tcMar>
+          </w:tcPr>
+          <w:p>
+            <w:pPr>
+              <w:spacing w:line="240" w:lineRule="auto"/>
+              <w:rPr>
+                <w:rFonts w:ascii="Times New Roman" w:hAnsi="Times New Roman" w:cs="Times New Roman"/>
+              </w:rPr>
+            </w:pPr>
+            <w:r>
+              <w:rPr>
+                <w:rFonts w:ascii="Times New Roman" w:hAnsi="Times New Roman" w:cs="Times New Roman"/>
+              </w:rPr>
+              <w:t>1</w:t>
+            </w:r>
+            <w:r>
+              <w:rPr>
+                <w:rFonts w:ascii="Times New Roman" w:hAnsi="Times New Roman" w:cs="Times New Roman"/>
+              </w:rPr>
+              <w:t>.</w:t>
+            </w:r>
+            <w:r>
+              <w:rPr>
+                <w:rFonts w:ascii="Times New Roman" w:hAnsi="Times New Roman" w:cs="Times New Roman"/>
+              </w:rPr>
+              <w:t>a</w:t>
+            </w:r>
+          </w:p>
+        </w:tc>
+        <w:tc>
+          <w:tcPr>
+            <w:tcW w:w="1843" w:type="dxa"/>
+            <w:tcBorders>
+              <w:top w:val="single" w:sz="4" w:space="0" w:color="auto"/>
+              <w:left w:val="single" w:sz="4" w:space="0" w:color="auto"/>
+              <w:bottom w:val="single" w:sz="4" w:space="0" w:color="auto"/>
+              <w:right w:val="single" w:sz="4" w:space="0" w:color="auto"/>
+            </w:tcBorders>
+            <w:tcMar>
+              <w:top w:w="100" w:type="dxa"/>
+              <w:left w:w="100" w:type="dxa"/>
+              <w:bottom w:w="100" w:type="dxa"/>
+              <w:right w:w="100" w:type="dxa"/>
+            </w:tcMar>
+          </w:tcPr>
+          <w:p>
+            <w:pPr>
+              <w:spacing w:line="240" w:lineRule="auto"/>
+              <w:rPr>
+                <w:rFonts w:ascii="Times New Roman" w:hAnsi="Times New Roman" w:cs="Times New Roman"/>
+              </w:rPr>
+            </w:pPr>
+            <w:r>
+              <w:rPr>
+                <w:rFonts w:ascii="Times New Roman" w:hAnsi="Times New Roman" w:cs="Times New Roman"/>
+              </w:rPr>
+              <w:t>Khách hàng</w:t>
+            </w:r>
+          </w:p>
+        </w:tc>
+        <w:tc>
+          <w:tcPr>
+            <w:tcW w:w="4683" w:type="dxa"/>
+            <w:tcBorders>
+              <w:top w:val="single" w:sz="4" w:space="0" w:color="auto"/>
+              <w:left w:val="single" w:sz="4" w:space="0" w:color="auto"/>
+              <w:bottom w:val="single" w:sz="4" w:space="0" w:color="auto"/>
+              <w:right w:val="single" w:sz="4" w:space="0" w:color="auto"/>
+            </w:tcBorders>
+            <w:tcMar>
+              <w:top w:w="100" w:type="dxa"/>
+              <w:left w:w="100" w:type="dxa"/>
+              <w:bottom w:w="100" w:type="dxa"/>
+              <w:right w:w="100" w:type="dxa"/>
+            </w:tcMar>
+          </w:tcPr>
+          <w:p>
+            <w:pPr>
+              <w:spacing w:line="240" w:lineRule="auto"/>
+              <w:rPr>
+                <w:rFonts w:ascii="Times New Roman" w:eastAsia="Times New Roman" w:hAnsi="Times New Roman" w:cs="Times New Roman"/>
+              </w:rPr>
+            </w:pPr>
+            <w:r>
+              <w:rPr>
+                <w:rFonts w:ascii="Times New Roman" w:eastAsia="Times New Roman" w:hAnsi="Times New Roman" w:cs="Times New Roman"/>
+              </w:rPr>
+              <w:t>Bấm nút ”Nhập lại” để điền lại thông tin</w:t>
+            </w:r>
+            <w:r>
+              <w:rPr>
+                <w:rFonts w:ascii="Times New Roman" w:eastAsia="Times New Roman" w:hAnsi="Times New Roman" w:cs="Times New Roman"/>
+              </w:rPr>
+              <w:t>.</w:t>
+            </w:r>
+          </w:p>
+        </w:tc>
+      </w:tr>
+    </w:tbl>
+    <w:p/>
+    <w:p/>
+    <w:p>
+      <w:r>
+        <w:t>6.</w:t>
+      </w:r>
+      <w:r>
+        <w:t xml:space="preserve"> Use case </w:t>
+      </w:r>
+      <w:r>
+        <w:t>T</w:t>
+      </w:r>
+      <w:r>
+        <w:t>hanh toán</w:t>
+      </w:r>
+    </w:p>
+    <w:tbl>
+      <w:tblPr>
+        <w:tblW w:w="9340" w:type="dxa"/>
+        <w:tblLayout w:type="fixed"/>
+        <w:tblLook w:val="0400" w:firstRow="0" w:lastRow="0" w:firstColumn="0" w:lastColumn="0" w:noHBand="0" w:noVBand="1"/>
+      </w:tblPr>
+      <w:tblGrid>
+        <w:gridCol w:w="2059"/>
+        <w:gridCol w:w="755"/>
+        <w:gridCol w:w="1843"/>
+        <w:gridCol w:w="4683"/>
+      </w:tblGrid>
+      <w:tr>
+        <w:trPr>
+          <w:trHeight w:val="420"/>
+        </w:trPr>
+        <w:tc>
+          <w:tcPr>
+            <w:tcW w:w="2059" w:type="dxa"/>
+            <w:tcBorders>
+              <w:top w:val="single" w:sz="4" w:space="0" w:color="auto"/>
+              <w:left w:val="single" w:sz="4" w:space="0" w:color="auto"/>
+              <w:bottom w:val="single" w:sz="4" w:space="0" w:color="auto"/>
+              <w:right w:val="single" w:sz="4" w:space="0" w:color="auto"/>
+            </w:tcBorders>
+            <w:tcMar>
+              <w:top w:w="100" w:type="dxa"/>
+              <w:left w:w="100" w:type="dxa"/>
+              <w:bottom w:w="100" w:type="dxa"/>
+              <w:right w:w="100" w:type="dxa"/>
+            </w:tcMar>
+          </w:tcPr>
+          <w:p>
+            <w:pPr>
+              <w:spacing w:line="240" w:lineRule="auto"/>
+              <w:rPr>
+                <w:rFonts w:ascii="Times New Roman" w:eastAsia="Times New Roman" w:hAnsi="Times New Roman" w:cs="Times New Roman"/>
+              </w:rPr>
+            </w:pPr>
+            <w:r>
+              <w:rPr>
+                <w:rFonts w:ascii="Times New Roman" w:hAnsi="Times New Roman" w:cs="Times New Roman"/>
+                <w:b/>
+              </w:rPr>
+              <w:t>Mã Use case</w:t>
+            </w:r>
+          </w:p>
+        </w:tc>
+        <w:tc>
+          <w:tcPr>
+            <w:tcW w:w="7281" w:type="dxa"/>
+            <w:gridSpan w:val="3"/>
+            <w:tcBorders>
+              <w:top w:val="single" w:sz="4" w:space="0" w:color="auto"/>
+              <w:left w:val="single" w:sz="4" w:space="0" w:color="auto"/>
+              <w:bottom w:val="single" w:sz="4" w:space="0" w:color="auto"/>
+              <w:right w:val="single" w:sz="4" w:space="0" w:color="auto"/>
+            </w:tcBorders>
+            <w:tcMar>
+              <w:top w:w="100" w:type="dxa"/>
+              <w:left w:w="100" w:type="dxa"/>
+              <w:bottom w:w="100" w:type="dxa"/>
+              <w:right w:w="100" w:type="dxa"/>
+            </w:tcMar>
+          </w:tcPr>
+          <w:p>
+            <w:pPr>
+              <w:spacing w:line="240" w:lineRule="auto"/>
+              <w:rPr>
+                <w:rFonts w:ascii="Times New Roman" w:eastAsia="Times New Roman" w:hAnsi="Times New Roman" w:cs="Times New Roman"/>
+              </w:rPr>
+            </w:pPr>
+            <w:r>
+              <w:rPr>
+                <w:rFonts w:ascii="Times New Roman" w:hAnsi="Times New Roman" w:cs="Times New Roman"/>
+              </w:rPr>
+              <w:t>UC</w:t>
+            </w:r>
+            <w:r>
+              <w:rPr>
+                <w:rFonts w:ascii="Times New Roman" w:hAnsi="Times New Roman" w:cs="Times New Roman"/>
+              </w:rPr>
+              <w:t>-04</w:t>
+            </w:r>
+          </w:p>
+        </w:tc>
+      </w:tr>
+      <w:tr>
+        <w:trPr>
+          <w:trHeight w:val="420"/>
+        </w:trPr>
+        <w:tc>
+          <w:tcPr>
+            <w:tcW w:w="2059" w:type="dxa"/>
+            <w:tcBorders>
+              <w:top w:val="single" w:sz="4" w:space="0" w:color="auto"/>
+              <w:left w:val="single" w:sz="4" w:space="0" w:color="auto"/>
+              <w:bottom w:val="single" w:sz="4" w:space="0" w:color="auto"/>
+              <w:right w:val="single" w:sz="4" w:space="0" w:color="auto"/>
+            </w:tcBorders>
+            <w:tcMar>
+              <w:top w:w="100" w:type="dxa"/>
+              <w:left w:w="100" w:type="dxa"/>
+              <w:bottom w:w="100" w:type="dxa"/>
+              <w:right w:w="100" w:type="dxa"/>
+            </w:tcMar>
+          </w:tcPr>
+          <w:p>
+            <w:pPr>
+              <w:spacing w:line="240" w:lineRule="auto"/>
+              <w:rPr>
+                <w:rFonts w:ascii="Times New Roman" w:eastAsia="Times New Roman" w:hAnsi="Times New Roman" w:cs="Times New Roman"/>
+              </w:rPr>
+            </w:pPr>
+            <w:r>
+              <w:rPr>
+                <w:rFonts w:ascii="Times New Roman" w:hAnsi="Times New Roman" w:cs="Times New Roman"/>
+                <w:b/>
+              </w:rPr>
+              <w:t>Tên Use case</w:t>
+            </w:r>
+          </w:p>
+        </w:tc>
+        <w:tc>
+          <w:tcPr>
+            <w:tcW w:w="7281" w:type="dxa"/>
+            <w:gridSpan w:val="3"/>
+            <w:tcBorders>
+              <w:top w:val="single" w:sz="4" w:space="0" w:color="auto"/>
+              <w:left w:val="single" w:sz="4" w:space="0" w:color="auto"/>
+              <w:bottom w:val="single" w:sz="4" w:space="0" w:color="auto"/>
+              <w:right w:val="single" w:sz="4" w:space="0" w:color="auto"/>
+            </w:tcBorders>
+            <w:tcMar>
+              <w:top w:w="100" w:type="dxa"/>
+              <w:left w:w="100" w:type="dxa"/>
+              <w:bottom w:w="100" w:type="dxa"/>
+              <w:right w:w="100" w:type="dxa"/>
+            </w:tcMar>
+          </w:tcPr>
+          <w:p>
+            <w:pPr>
+              <w:spacing w:line="240" w:lineRule="auto"/>
+              <w:rPr>
+                <w:rFonts w:ascii="Times New Roman" w:eastAsia="Times New Roman" w:hAnsi="Times New Roman" w:cs="Times New Roman"/>
+              </w:rPr>
+            </w:pPr>
+            <w:r>
+              <w:rPr>
+                <w:rFonts w:ascii="Times New Roman" w:hAnsi="Times New Roman" w:cs="Times New Roman"/>
+              </w:rPr>
+              <w:t>Thanh toán</w:t>
+            </w:r>
+          </w:p>
+        </w:tc>
+      </w:tr>
+      <w:tr>
+        <w:trPr>
+          <w:trHeight w:val="420"/>
+        </w:trPr>
+        <w:tc>
+          <w:tcPr>
+            <w:tcW w:w="2059" w:type="dxa"/>
+            <w:tcBorders>
+              <w:top w:val="single" w:sz="4" w:space="0" w:color="auto"/>
+              <w:left w:val="single" w:sz="4" w:space="0" w:color="auto"/>
+              <w:bottom w:val="single" w:sz="4" w:space="0" w:color="auto"/>
+              <w:right w:val="single" w:sz="4" w:space="0" w:color="auto"/>
+            </w:tcBorders>
+            <w:tcMar>
+              <w:top w:w="100" w:type="dxa"/>
+              <w:left w:w="100" w:type="dxa"/>
+              <w:bottom w:w="100" w:type="dxa"/>
+              <w:right w:w="100" w:type="dxa"/>
+            </w:tcMar>
+          </w:tcPr>
+          <w:p>
+            <w:pPr>
+              <w:spacing w:line="240" w:lineRule="auto"/>
+              <w:rPr>
+                <w:rFonts w:ascii="Times New Roman" w:eastAsia="Times New Roman" w:hAnsi="Times New Roman" w:cs="Times New Roman"/>
+              </w:rPr>
+            </w:pPr>
+            <w:r>
+              <w:rPr>
+                <w:rFonts w:ascii="Times New Roman" w:hAnsi="Times New Roman" w:cs="Times New Roman"/>
+                <w:b/>
+              </w:rPr>
+              <w:t>Mục đích Use case</w:t>
+            </w:r>
+          </w:p>
+        </w:tc>
+        <w:tc>
+          <w:tcPr>
+            <w:tcW w:w="7281" w:type="dxa"/>
+            <w:gridSpan w:val="3"/>
+            <w:tcBorders>
+              <w:top w:val="single" w:sz="4" w:space="0" w:color="auto"/>
+              <w:left w:val="single" w:sz="4" w:space="0" w:color="auto"/>
+              <w:bottom w:val="single" w:sz="4" w:space="0" w:color="auto"/>
+              <w:right w:val="single" w:sz="4" w:space="0" w:color="auto"/>
+            </w:tcBorders>
+            <w:tcMar>
+              <w:top w:w="100" w:type="dxa"/>
+              <w:left w:w="100" w:type="dxa"/>
+              <w:bottom w:w="100" w:type="dxa"/>
+              <w:right w:w="100" w:type="dxa"/>
+            </w:tcMar>
+          </w:tcPr>
+          <w:p>
+            <w:pPr>
+              <w:spacing w:line="240" w:lineRule="auto"/>
+              <w:rPr>
+                <w:rFonts w:ascii="Times New Roman" w:eastAsia="Times New Roman" w:hAnsi="Times New Roman" w:cs="Times New Roman"/>
+              </w:rPr>
+            </w:pPr>
+            <w:r>
+              <w:rPr>
+                <w:rFonts w:ascii="Times New Roman" w:hAnsi="Times New Roman" w:cs="Times New Roman"/>
+              </w:rPr>
+              <w:t xml:space="preserve">Khách hàng </w:t>
+            </w:r>
+            <w:r>
+              <w:rPr>
+                <w:rFonts w:ascii="Times New Roman" w:hAnsi="Times New Roman" w:cs="Times New Roman"/>
+              </w:rPr>
+              <w:t>thanh toán để xuất vé</w:t>
+            </w:r>
+          </w:p>
+        </w:tc>
+      </w:tr>
+      <w:tr>
+        <w:trPr>
+          <w:trHeight w:val="420"/>
+        </w:trPr>
+        <w:tc>
+          <w:tcPr>
+            <w:tcW w:w="2059" w:type="dxa"/>
+            <w:tcBorders>
+              <w:top w:val="single" w:sz="4" w:space="0" w:color="auto"/>
+              <w:left w:val="single" w:sz="4" w:space="0" w:color="auto"/>
+              <w:bottom w:val="single" w:sz="4" w:space="0" w:color="auto"/>
+              <w:right w:val="single" w:sz="4" w:space="0" w:color="auto"/>
+            </w:tcBorders>
+            <w:tcMar>
+              <w:top w:w="100" w:type="dxa"/>
+              <w:left w:w="100" w:type="dxa"/>
+              <w:bottom w:w="100" w:type="dxa"/>
+              <w:right w:w="100" w:type="dxa"/>
+            </w:tcMar>
+          </w:tcPr>
+          <w:p>
+            <w:pPr>
+              <w:spacing w:line="240" w:lineRule="auto"/>
+              <w:rPr>
+                <w:rFonts w:ascii="Times New Roman" w:eastAsia="Times New Roman" w:hAnsi="Times New Roman" w:cs="Times New Roman"/>
+              </w:rPr>
+            </w:pPr>
+            <w:r>
+              <w:rPr>
+                <w:rFonts w:ascii="Times New Roman" w:hAnsi="Times New Roman" w:cs="Times New Roman"/>
+                <w:b/>
+              </w:rPr>
+              <w:t>Tác nhân</w:t>
+            </w:r>
+          </w:p>
+        </w:tc>
+        <w:tc>
+          <w:tcPr>
+            <w:tcW w:w="7281" w:type="dxa"/>
+            <w:gridSpan w:val="3"/>
+            <w:tcBorders>
+              <w:top w:val="single" w:sz="4" w:space="0" w:color="auto"/>
+              <w:left w:val="single" w:sz="4" w:space="0" w:color="auto"/>
+              <w:bottom w:val="single" w:sz="4" w:space="0" w:color="auto"/>
+              <w:right w:val="single" w:sz="4" w:space="0" w:color="auto"/>
+            </w:tcBorders>
+            <w:tcMar>
+              <w:top w:w="100" w:type="dxa"/>
+              <w:left w:w="100" w:type="dxa"/>
+              <w:bottom w:w="100" w:type="dxa"/>
+              <w:right w:w="100" w:type="dxa"/>
+            </w:tcMar>
+          </w:tcPr>
+          <w:p>
+            <w:pPr>
+              <w:spacing w:line="240" w:lineRule="auto"/>
+              <w:rPr>
+                <w:rFonts w:ascii="Times New Roman" w:eastAsia="Times New Roman" w:hAnsi="Times New Roman" w:cs="Times New Roman"/>
+              </w:rPr>
+            </w:pPr>
+            <w:r>
+              <w:rPr>
+                <w:rFonts w:ascii="Times New Roman" w:hAnsi="Times New Roman" w:cs="Times New Roman"/>
+              </w:rPr>
+              <w:t>Khách hàng</w:t>
+            </w:r>
+          </w:p>
+        </w:tc>
+      </w:tr>
+      <w:tr>
+        <w:trPr>
+          <w:trHeight w:val="420"/>
+        </w:trPr>
+        <w:tc>
+          <w:tcPr>
+            <w:tcW w:w="2059" w:type="dxa"/>
+            <w:tcBorders>
+              <w:top w:val="single" w:sz="4" w:space="0" w:color="auto"/>
+              <w:left w:val="single" w:sz="4" w:space="0" w:color="auto"/>
+              <w:bottom w:val="single" w:sz="4" w:space="0" w:color="auto"/>
+              <w:right w:val="single" w:sz="4" w:space="0" w:color="auto"/>
+            </w:tcBorders>
+            <w:tcMar>
+              <w:top w:w="100" w:type="dxa"/>
+              <w:left w:w="100" w:type="dxa"/>
+              <w:bottom w:w="100" w:type="dxa"/>
+              <w:right w:w="100" w:type="dxa"/>
+            </w:tcMar>
+          </w:tcPr>
+          <w:p>
+            <w:pPr>
+              <w:spacing w:line="240" w:lineRule="auto"/>
+              <w:rPr>
+                <w:rFonts w:ascii="Times New Roman" w:eastAsia="Times New Roman" w:hAnsi="Times New Roman" w:cs="Times New Roman"/>
+              </w:rPr>
+            </w:pPr>
+            <w:r>
+              <w:rPr>
+                <w:rFonts w:ascii="Times New Roman" w:hAnsi="Times New Roman" w:cs="Times New Roman"/>
+                <w:b/>
+              </w:rPr>
+              <w:t>Sự kiện kích hoạt</w:t>
+            </w:r>
+          </w:p>
+        </w:tc>
+        <w:tc>
+          <w:tcPr>
+            <w:tcW w:w="7281" w:type="dxa"/>
+            <w:gridSpan w:val="3"/>
+            <w:tcBorders>
+              <w:top w:val="single" w:sz="4" w:space="0" w:color="auto"/>
+              <w:left w:val="single" w:sz="4" w:space="0" w:color="auto"/>
+              <w:bottom w:val="single" w:sz="4" w:space="0" w:color="auto"/>
+              <w:right w:val="single" w:sz="4" w:space="0" w:color="auto"/>
+            </w:tcBorders>
+            <w:tcMar>
+              <w:top w:w="100" w:type="dxa"/>
+              <w:left w:w="100" w:type="dxa"/>
+              <w:bottom w:w="100" w:type="dxa"/>
+              <w:right w:w="100" w:type="dxa"/>
+            </w:tcMar>
+          </w:tcPr>
+          <w:p>
+            <w:pPr>
+              <w:spacing w:line="240" w:lineRule="auto"/>
+              <w:rPr>
+                <w:rFonts w:ascii="Times New Roman" w:eastAsia="Times New Roman" w:hAnsi="Times New Roman" w:cs="Times New Roman"/>
+              </w:rPr>
+            </w:pPr>
+            <w:r>
+              <w:rPr>
+                <w:rFonts w:ascii="Times New Roman" w:hAnsi="Times New Roman" w:cs="Times New Roman"/>
+              </w:rPr>
+              <w:t>Ấn vào nút “</w:t>
+            </w:r>
+            <w:r>
+              <w:rPr>
+                <w:rFonts w:ascii="Times New Roman" w:hAnsi="Times New Roman" w:cs="Times New Roman"/>
+              </w:rPr>
+              <w:t>Tiếp theo</w:t>
+            </w:r>
+            <w:r>
+              <w:rPr>
+                <w:rFonts w:ascii="Times New Roman" w:hAnsi="Times New Roman" w:cs="Times New Roman"/>
+              </w:rPr>
+              <w:t xml:space="preserve">” </w:t>
+            </w:r>
+            <w:r>
+              <w:rPr>
+                <w:rFonts w:ascii="Times New Roman" w:hAnsi="Times New Roman" w:cs="Times New Roman"/>
+              </w:rPr>
+              <w:t>nơi điền thông tin</w:t>
+            </w:r>
+          </w:p>
+        </w:tc>
+      </w:tr>
+      <w:tr>
+        <w:trPr>
+          <w:trHeight w:val="420"/>
+        </w:trPr>
+        <w:tc>
+          <w:tcPr>
+            <w:tcW w:w="2059" w:type="dxa"/>
+            <w:tcBorders>
+              <w:top w:val="single" w:sz="4" w:space="0" w:color="auto"/>
+              <w:left w:val="single" w:sz="4" w:space="0" w:color="auto"/>
+              <w:bottom w:val="single" w:sz="4" w:space="0" w:color="auto"/>
+              <w:right w:val="single" w:sz="4" w:space="0" w:color="auto"/>
+            </w:tcBorders>
+            <w:tcMar>
+              <w:top w:w="100" w:type="dxa"/>
+              <w:left w:w="100" w:type="dxa"/>
+              <w:bottom w:w="100" w:type="dxa"/>
+              <w:right w:w="100" w:type="dxa"/>
+            </w:tcMar>
+          </w:tcPr>
+          <w:p>
+            <w:pPr>
+              <w:spacing w:line="240" w:lineRule="auto"/>
+              <w:rPr>
+                <w:rFonts w:ascii="Times New Roman" w:eastAsia="Times New Roman" w:hAnsi="Times New Roman" w:cs="Times New Roman"/>
+              </w:rPr>
+            </w:pPr>
+            <w:r>
+              <w:rPr>
+                <w:rFonts w:ascii="Times New Roman" w:hAnsi="Times New Roman" w:cs="Times New Roman"/>
+                <w:b/>
+              </w:rPr>
+              <w:lastRenderedPageBreak/>
               <w:t>Tiền điều kiện</w:t>
             </w:r>
           </w:p>
@@ -9590,6 +12781,7 @@
   <w:style w:type="character" w:default="1" w:styleId="DefaultParagraphFont">
     <w:name w:val="Default Paragraph Font"/>
     <w:uiPriority w:val="1"/>
+    <w:semiHidden/>
     <w:unhideWhenUsed/>
   </w:style>
   <w:style w:type="table" w:default="1" w:styleId="TableNormal">

</xml_diff>